<commit_message>
Finished SP Module Docu documentation.docx
</commit_message>
<xml_diff>
--- a/documentation.docx
+++ b/documentation.docx
@@ -397,164 +397,196 @@
     <w:p>
       <w:pPr>
         <w:pStyle w:val="NoSpacing"/>
-      </w:pPr>
-    </w:p>
-    <w:p>
-      <w:pPr>
-        <w:pStyle w:val="Standard"/>
-        <w:spacing w:line="360" w:lineRule="auto"/>
-      </w:pPr>
-      <w:r>
-        <w:rPr>
-          <w:b/>
-          <w:u w:val="single"/>
-        </w:rPr>
-        <w:t>Project Accomplishment Report</w:t>
-      </w:r>
-    </w:p>
-    <w:p>
-      <w:pPr>
-        <w:pStyle w:val="Standard"/>
         <w:numPr>
           <w:ilvl w:val="0"/>
           <w:numId w:val="1"/>
         </w:numPr>
-        <w:spacing w:line="360" w:lineRule="auto"/>
-        <w:rPr>
-          <w:b/>
-          <w:bCs/>
-        </w:rPr>
-      </w:pPr>
-      <w:r>
-        <w:rPr>
-          <w:b/>
-          <w:bCs/>
-        </w:rPr>
+      </w:pPr>
+      <w:r>
         <w:t>Admin Module</w:t>
       </w:r>
     </w:p>
     <w:p>
       <w:pPr>
-        <w:pStyle w:val="Standard"/>
-        <w:spacing w:line="360" w:lineRule="auto"/>
-        <w:rPr>
-          <w:b/>
-          <w:bCs/>
-        </w:rPr>
-      </w:pPr>
-      <w:r>
-        <w:rPr>
-          <w:b/>
-          <w:bCs/>
-        </w:rPr>
-        <w:t xml:space="preserve">Platform: </w:t>
-      </w:r>
-      <w:r>
-        <w:rPr>
-          <w:b/>
-          <w:bCs/>
-        </w:rPr>
-        <w:t>PHP</w:t>
+        <w:pStyle w:val="NoSpacing"/>
+        <w:numPr>
+          <w:ilvl w:val="0"/>
+          <w:numId w:val="1"/>
+        </w:numPr>
+      </w:pPr>
+      <w:r>
+        <w:t>Service Provider Module</w:t>
+      </w:r>
+    </w:p>
+    <w:p>
+      <w:pPr>
+        <w:pStyle w:val="NoSpacing"/>
+        <w:numPr>
+          <w:ilvl w:val="1"/>
+          <w:numId w:val="1"/>
+        </w:numPr>
+      </w:pPr>
+      <w:r>
+        <w:t>Node.js</w:t>
+      </w:r>
+    </w:p>
+    <w:p>
+      <w:pPr>
+        <w:pStyle w:val="NoSpacing"/>
+        <w:numPr>
+          <w:ilvl w:val="2"/>
+          <w:numId w:val="1"/>
+        </w:numPr>
+      </w:pPr>
+      <w:r>
+        <w:t>Frameworks</w:t>
+      </w:r>
+    </w:p>
+    <w:p>
+      <w:pPr>
+        <w:pStyle w:val="NoSpacing"/>
+        <w:numPr>
+          <w:ilvl w:val="3"/>
+          <w:numId w:val="1"/>
+        </w:numPr>
+      </w:pPr>
+      <w:r>
+        <w:t>Express.js</w:t>
+      </w:r>
+    </w:p>
+    <w:p>
+      <w:pPr>
+        <w:pStyle w:val="NoSpacing"/>
+        <w:numPr>
+          <w:ilvl w:val="2"/>
+          <w:numId w:val="1"/>
+        </w:numPr>
+      </w:pPr>
+      <w:r>
+        <w:t>Extensions</w:t>
+      </w:r>
+    </w:p>
+    <w:p>
+      <w:pPr>
+        <w:pStyle w:val="NoSpacing"/>
+        <w:numPr>
+          <w:ilvl w:val="3"/>
+          <w:numId w:val="1"/>
+        </w:numPr>
+      </w:pPr>
+      <w:r>
+        <w:t>express</w:t>
+      </w:r>
+    </w:p>
+    <w:p>
+      <w:pPr>
+        <w:pStyle w:val="NoSpacing"/>
+        <w:numPr>
+          <w:ilvl w:val="3"/>
+          <w:numId w:val="1"/>
+        </w:numPr>
+      </w:pPr>
+      <w:r>
+        <w:t>mysql</w:t>
+      </w:r>
+    </w:p>
+    <w:p>
+      <w:pPr>
+        <w:pStyle w:val="NoSpacing"/>
+        <w:numPr>
+          <w:ilvl w:val="3"/>
+          <w:numId w:val="1"/>
+        </w:numPr>
+      </w:pPr>
+      <w:r>
+        <w:t>cookie-parser</w:t>
+      </w:r>
+    </w:p>
+    <w:p>
+      <w:pPr>
+        <w:pStyle w:val="NoSpacing"/>
+        <w:numPr>
+          <w:ilvl w:val="3"/>
+          <w:numId w:val="1"/>
+        </w:numPr>
+      </w:pPr>
+      <w:r>
+        <w:t>body-parser</w:t>
+      </w:r>
+    </w:p>
+    <w:p>
+      <w:pPr>
+        <w:pStyle w:val="NoSpacing"/>
+        <w:numPr>
+          <w:ilvl w:val="1"/>
+          <w:numId w:val="1"/>
+        </w:numPr>
+      </w:pPr>
+      <w:r>
+        <w:t>Functionalities</w:t>
       </w:r>
     </w:p>
     <w:tbl>
       <w:tblPr>
-        <w:tblW w:w="10128" w:type="dxa"/>
-        <w:tblInd w:w="-108" w:type="dxa"/>
-        <w:tblLayout w:type="fixed"/>
-        <w:tblCellMar>
-          <w:left w:w="10" w:type="dxa"/>
-          <w:right w:w="10" w:type="dxa"/>
-        </w:tblCellMar>
-        <w:tblLook w:val="0000" w:firstRow="0" w:lastRow="0" w:firstColumn="0" w:lastColumn="0" w:noHBand="0" w:noVBand="0"/>
+        <w:tblStyle w:val="TableGrid"/>
+        <w:tblW w:w="0" w:type="auto"/>
+        <w:tblInd w:w="1440" w:type="dxa"/>
+        <w:tblLook w:val="04A0" w:firstRow="1" w:lastRow="0" w:firstColumn="1" w:lastColumn="0" w:noHBand="0" w:noVBand="1"/>
       </w:tblPr>
       <w:tblGrid>
-        <w:gridCol w:w="2897"/>
-        <w:gridCol w:w="3855"/>
-        <w:gridCol w:w="3376"/>
+        <w:gridCol w:w="2762"/>
+        <w:gridCol w:w="2567"/>
+        <w:gridCol w:w="2581"/>
       </w:tblGrid>
       <w:tr>
         <w:tc>
           <w:tcPr>
-            <w:tcW w:w="2897" w:type="dxa"/>
-            <w:tcBorders>
-              <w:top w:val="single" w:sz="4" w:space="0" w:color="00000A"/>
-              <w:left w:val="single" w:sz="4" w:space="0" w:color="00000A"/>
-              <w:bottom w:val="single" w:sz="4" w:space="0" w:color="00000A"/>
-              <w:right w:val="single" w:sz="4" w:space="0" w:color="00000A"/>
-            </w:tcBorders>
-            <w:tcMar>
-              <w:top w:w="0" w:type="dxa"/>
-              <w:left w:w="108" w:type="dxa"/>
-              <w:bottom w:w="0" w:type="dxa"/>
-              <w:right w:w="108" w:type="dxa"/>
-            </w:tcMar>
-            <w:vAlign w:val="center"/>
-          </w:tcPr>
-          <w:p>
-            <w:pPr>
-              <w:pStyle w:val="Standard"/>
-              <w:spacing w:after="0" w:line="240" w:lineRule="auto"/>
-            </w:pPr>
-            <w:r>
+            <w:tcW w:w="3116" w:type="dxa"/>
+          </w:tcPr>
+          <w:p>
+            <w:pPr>
+              <w:pStyle w:val="NoSpacing"/>
               <w:rPr>
                 <w:b/>
               </w:rPr>
-              <w:t>Feature</w:t>
-            </w:r>
-          </w:p>
-        </w:tc>
-        <w:tc>
-          <w:tcPr>
-            <w:tcW w:w="3855" w:type="dxa"/>
-            <w:tcBorders>
-              <w:top w:val="single" w:sz="4" w:space="0" w:color="00000A"/>
-              <w:left w:val="single" w:sz="4" w:space="0" w:color="00000A"/>
-              <w:bottom w:val="single" w:sz="4" w:space="0" w:color="00000A"/>
-              <w:right w:val="single" w:sz="4" w:space="0" w:color="00000A"/>
-            </w:tcBorders>
-            <w:tcMar>
-              <w:top w:w="0" w:type="dxa"/>
-              <w:left w:w="108" w:type="dxa"/>
-              <w:bottom w:w="0" w:type="dxa"/>
-              <w:right w:w="108" w:type="dxa"/>
-            </w:tcMar>
-            <w:vAlign w:val="center"/>
-          </w:tcPr>
-          <w:p>
-            <w:pPr>
-              <w:pStyle w:val="Standard"/>
-              <w:spacing w:after="0" w:line="240" w:lineRule="auto"/>
             </w:pPr>
             <w:r>
               <w:rPr>
                 <w:b/>
               </w:rPr>
-              <w:t>Level of Functionality</w:t>
-            </w:r>
-          </w:p>
-        </w:tc>
-        <w:tc>
-          <w:tcPr>
-            <w:tcW w:w="3376" w:type="dxa"/>
-            <w:tcBorders>
-              <w:top w:val="single" w:sz="4" w:space="0" w:color="00000A"/>
-              <w:left w:val="single" w:sz="4" w:space="0" w:color="00000A"/>
-              <w:bottom w:val="single" w:sz="4" w:space="0" w:color="00000A"/>
-              <w:right w:val="single" w:sz="4" w:space="0" w:color="00000A"/>
-            </w:tcBorders>
-            <w:tcMar>
-              <w:top w:w="0" w:type="dxa"/>
-              <w:left w:w="108" w:type="dxa"/>
-              <w:bottom w:w="0" w:type="dxa"/>
-              <w:right w:w="108" w:type="dxa"/>
-            </w:tcMar>
-            <w:vAlign w:val="center"/>
-          </w:tcPr>
-          <w:p>
-            <w:pPr>
-              <w:pStyle w:val="Standard"/>
-              <w:spacing w:after="0" w:line="240" w:lineRule="auto"/>
+              <w:t>Function</w:t>
+            </w:r>
+          </w:p>
+        </w:tc>
+        <w:tc>
+          <w:tcPr>
+            <w:tcW w:w="3117" w:type="dxa"/>
+          </w:tcPr>
+          <w:p>
+            <w:pPr>
+              <w:pStyle w:val="NoSpacing"/>
+              <w:rPr>
+                <w:b/>
+              </w:rPr>
+            </w:pPr>
+            <w:r>
+              <w:rPr>
+                <w:b/>
+              </w:rPr>
+              <w:t>Description</w:t>
+            </w:r>
+          </w:p>
+        </w:tc>
+        <w:tc>
+          <w:tcPr>
+            <w:tcW w:w="3117" w:type="dxa"/>
+          </w:tcPr>
+          <w:p>
+            <w:pPr>
+              <w:pStyle w:val="NoSpacing"/>
+              <w:rPr>
+                <w:b/>
+              </w:rPr>
             </w:pPr>
             <w:r>
               <w:rPr>
@@ -568,399 +600,257 @@
       <w:tr>
         <w:tc>
           <w:tcPr>
-            <w:tcW w:w="2897" w:type="dxa"/>
-            <w:tcBorders>
-              <w:top w:val="single" w:sz="4" w:space="0" w:color="00000A"/>
-              <w:left w:val="single" w:sz="4" w:space="0" w:color="00000A"/>
-              <w:bottom w:val="single" w:sz="4" w:space="0" w:color="00000A"/>
-              <w:right w:val="single" w:sz="4" w:space="0" w:color="00000A"/>
-            </w:tcBorders>
-            <w:tcMar>
-              <w:top w:w="0" w:type="dxa"/>
-              <w:left w:w="108" w:type="dxa"/>
-              <w:bottom w:w="0" w:type="dxa"/>
-              <w:right w:w="108" w:type="dxa"/>
-            </w:tcMar>
-          </w:tcPr>
-          <w:p>
-            <w:pPr>
-              <w:pStyle w:val="Standard"/>
-              <w:spacing w:after="0" w:line="240" w:lineRule="auto"/>
-            </w:pPr>
-            <w:r>
-              <w:t>Log in</w:t>
-            </w:r>
-          </w:p>
-        </w:tc>
-        <w:tc>
-          <w:tcPr>
-            <w:tcW w:w="3855" w:type="dxa"/>
-            <w:tcBorders>
-              <w:top w:val="single" w:sz="4" w:space="0" w:color="00000A"/>
-              <w:left w:val="single" w:sz="4" w:space="0" w:color="00000A"/>
-              <w:bottom w:val="single" w:sz="4" w:space="0" w:color="00000A"/>
-              <w:right w:val="single" w:sz="4" w:space="0" w:color="00000A"/>
-            </w:tcBorders>
-            <w:tcMar>
-              <w:top w:w="0" w:type="dxa"/>
-              <w:left w:w="108" w:type="dxa"/>
-              <w:bottom w:w="0" w:type="dxa"/>
-              <w:right w:w="108" w:type="dxa"/>
-            </w:tcMar>
-          </w:tcPr>
-          <w:p>
-            <w:pPr>
-              <w:pStyle w:val="Standard"/>
-              <w:spacing w:after="0" w:line="240" w:lineRule="auto"/>
-            </w:pPr>
-            <w:r>
-              <w:t xml:space="preserve">The </w:t>
-            </w:r>
-            <w:r>
-              <w:t>administrator can log in to the module.</w:t>
-            </w:r>
-          </w:p>
-        </w:tc>
-        <w:tc>
-          <w:tcPr>
-            <w:tcW w:w="3376" w:type="dxa"/>
-            <w:tcBorders>
-              <w:top w:val="single" w:sz="4" w:space="0" w:color="00000A"/>
-              <w:left w:val="single" w:sz="4" w:space="0" w:color="00000A"/>
-              <w:bottom w:val="single" w:sz="4" w:space="0" w:color="00000A"/>
-              <w:right w:val="single" w:sz="4" w:space="0" w:color="00000A"/>
-            </w:tcBorders>
-            <w:tcMar>
-              <w:top w:w="0" w:type="dxa"/>
-              <w:left w:w="108" w:type="dxa"/>
-              <w:bottom w:w="0" w:type="dxa"/>
-              <w:right w:w="108" w:type="dxa"/>
-            </w:tcMar>
-          </w:tcPr>
-          <w:p>
-            <w:pPr>
-              <w:pStyle w:val="Standard"/>
-              <w:spacing w:after="0" w:line="240" w:lineRule="auto"/>
-            </w:pPr>
+            <w:tcW w:w="3116" w:type="dxa"/>
+          </w:tcPr>
+          <w:p>
+            <w:pPr>
+              <w:pStyle w:val="NoSpacing"/>
+              <w:numPr>
+                <w:ilvl w:val="0"/>
+                <w:numId w:val="7"/>
+              </w:numPr>
+            </w:pPr>
+            <w:r>
+              <w:t>Log</w:t>
+            </w:r>
+            <w:r>
+              <w:t>-</w:t>
+            </w:r>
+            <w:r>
+              <w:t>in</w:t>
+            </w:r>
+          </w:p>
+        </w:tc>
+        <w:tc>
+          <w:tcPr>
+            <w:tcW w:w="3117" w:type="dxa"/>
+          </w:tcPr>
+          <w:p>
+            <w:pPr>
+              <w:pStyle w:val="NoSpacing"/>
+            </w:pPr>
+            <w:r>
+              <w:t>User’s log in page</w:t>
+            </w:r>
+          </w:p>
+        </w:tc>
+        <w:tc>
+          <w:tcPr>
+            <w:tcW w:w="3117" w:type="dxa"/>
+          </w:tcPr>
+          <w:p>
+            <w:pPr>
+              <w:pStyle w:val="NoSpacing"/>
+            </w:pPr>
+            <w:r>
+              <w:t>Session handling</w:t>
+            </w:r>
           </w:p>
         </w:tc>
       </w:tr>
       <w:tr>
         <w:tc>
           <w:tcPr>
-            <w:tcW w:w="2897" w:type="dxa"/>
-            <w:tcBorders>
-              <w:top w:val="single" w:sz="4" w:space="0" w:color="00000A"/>
-              <w:left w:val="single" w:sz="4" w:space="0" w:color="00000A"/>
-              <w:bottom w:val="single" w:sz="4" w:space="0" w:color="00000A"/>
-              <w:right w:val="single" w:sz="4" w:space="0" w:color="00000A"/>
-            </w:tcBorders>
-            <w:tcMar>
-              <w:top w:w="0" w:type="dxa"/>
-              <w:left w:w="108" w:type="dxa"/>
-              <w:bottom w:w="0" w:type="dxa"/>
-              <w:right w:w="108" w:type="dxa"/>
-            </w:tcMar>
-          </w:tcPr>
-          <w:p>
-            <w:pPr>
-              <w:pStyle w:val="Standard"/>
-              <w:spacing w:after="0" w:line="240" w:lineRule="auto"/>
-            </w:pPr>
-            <w:r>
-              <w:t>Search Function</w:t>
-            </w:r>
-          </w:p>
-        </w:tc>
-        <w:tc>
-          <w:tcPr>
-            <w:tcW w:w="3855" w:type="dxa"/>
-            <w:tcBorders>
-              <w:top w:val="single" w:sz="4" w:space="0" w:color="00000A"/>
-              <w:left w:val="single" w:sz="4" w:space="0" w:color="00000A"/>
-              <w:bottom w:val="single" w:sz="4" w:space="0" w:color="00000A"/>
-              <w:right w:val="single" w:sz="4" w:space="0" w:color="00000A"/>
-            </w:tcBorders>
-            <w:tcMar>
-              <w:top w:w="0" w:type="dxa"/>
-              <w:left w:w="108" w:type="dxa"/>
-              <w:bottom w:w="0" w:type="dxa"/>
-              <w:right w:w="108" w:type="dxa"/>
-            </w:tcMar>
-          </w:tcPr>
-          <w:p>
-            <w:pPr>
-              <w:pStyle w:val="Standard"/>
-              <w:spacing w:after="0" w:line="240" w:lineRule="auto"/>
-            </w:pPr>
-            <w:r>
-              <w:t xml:space="preserve">Searches the registered </w:t>
-            </w:r>
-            <w:r>
-              <w:t>service provider and customer</w:t>
-            </w:r>
-            <w:r>
-              <w:t>.</w:t>
-            </w:r>
-          </w:p>
-        </w:tc>
-        <w:tc>
-          <w:tcPr>
-            <w:tcW w:w="3376" w:type="dxa"/>
-            <w:tcBorders>
-              <w:top w:val="single" w:sz="4" w:space="0" w:color="00000A"/>
-              <w:left w:val="single" w:sz="4" w:space="0" w:color="00000A"/>
-              <w:bottom w:val="single" w:sz="4" w:space="0" w:color="00000A"/>
-              <w:right w:val="single" w:sz="4" w:space="0" w:color="00000A"/>
-            </w:tcBorders>
-            <w:tcMar>
-              <w:top w:w="0" w:type="dxa"/>
-              <w:left w:w="108" w:type="dxa"/>
-              <w:bottom w:w="0" w:type="dxa"/>
-              <w:right w:w="108" w:type="dxa"/>
-            </w:tcMar>
-          </w:tcPr>
-          <w:p>
-            <w:pPr>
-              <w:pStyle w:val="Standard"/>
-              <w:spacing w:after="0" w:line="240" w:lineRule="auto"/>
-            </w:pPr>
+            <w:tcW w:w="3116" w:type="dxa"/>
+          </w:tcPr>
+          <w:p>
+            <w:pPr>
+              <w:pStyle w:val="NoSpacing"/>
+              <w:numPr>
+                <w:ilvl w:val="0"/>
+                <w:numId w:val="7"/>
+              </w:numPr>
+            </w:pPr>
+            <w:r>
+              <w:t xml:space="preserve">View </w:t>
+            </w:r>
+            <w:r>
+              <w:t>Current Services</w:t>
+            </w:r>
+          </w:p>
+        </w:tc>
+        <w:tc>
+          <w:tcPr>
+            <w:tcW w:w="3117" w:type="dxa"/>
+          </w:tcPr>
+          <w:p>
+            <w:pPr>
+              <w:pStyle w:val="NoSpacing"/>
+            </w:pPr>
+            <w:r>
+              <w:t xml:space="preserve">The </w:t>
+            </w:r>
+            <w:r>
+              <w:t>application</w:t>
+            </w:r>
+            <w:r>
+              <w:t xml:space="preserve"> can</w:t>
+            </w:r>
+            <w:r>
+              <w:t xml:space="preserve"> show the</w:t>
+            </w:r>
+            <w:r>
+              <w:t xml:space="preserve"> </w:t>
+            </w:r>
+            <w:r>
+              <w:t>service provider’s the view of his/her current services that he/she currently providing.</w:t>
+            </w:r>
+          </w:p>
+        </w:tc>
+        <w:tc>
+          <w:tcPr>
+            <w:tcW w:w="3117" w:type="dxa"/>
+          </w:tcPr>
+          <w:p>
+            <w:pPr>
+              <w:pStyle w:val="NoSpacing"/>
+            </w:pPr>
+            <w:r>
+              <w:t xml:space="preserve"> </w:t>
+            </w:r>
           </w:p>
         </w:tc>
       </w:tr>
       <w:tr>
         <w:tc>
           <w:tcPr>
-            <w:tcW w:w="2897" w:type="dxa"/>
-            <w:tcBorders>
-              <w:top w:val="single" w:sz="4" w:space="0" w:color="00000A"/>
-              <w:left w:val="single" w:sz="4" w:space="0" w:color="00000A"/>
-              <w:bottom w:val="single" w:sz="4" w:space="0" w:color="00000A"/>
-              <w:right w:val="single" w:sz="4" w:space="0" w:color="00000A"/>
-            </w:tcBorders>
-            <w:tcMar>
-              <w:top w:w="0" w:type="dxa"/>
-              <w:left w:w="108" w:type="dxa"/>
-              <w:bottom w:w="0" w:type="dxa"/>
-              <w:right w:w="108" w:type="dxa"/>
-            </w:tcMar>
-          </w:tcPr>
-          <w:p>
-            <w:pPr>
-              <w:pStyle w:val="Standard"/>
-              <w:spacing w:after="0" w:line="240" w:lineRule="auto"/>
-            </w:pPr>
-            <w:r>
-              <w:t>Sort Function</w:t>
-            </w:r>
-          </w:p>
-        </w:tc>
-        <w:tc>
-          <w:tcPr>
-            <w:tcW w:w="3855" w:type="dxa"/>
-            <w:tcBorders>
-              <w:top w:val="single" w:sz="4" w:space="0" w:color="00000A"/>
-              <w:left w:val="single" w:sz="4" w:space="0" w:color="00000A"/>
-              <w:bottom w:val="single" w:sz="4" w:space="0" w:color="00000A"/>
-              <w:right w:val="single" w:sz="4" w:space="0" w:color="00000A"/>
-            </w:tcBorders>
-            <w:tcMar>
-              <w:top w:w="0" w:type="dxa"/>
-              <w:left w:w="108" w:type="dxa"/>
-              <w:bottom w:w="0" w:type="dxa"/>
-              <w:right w:w="108" w:type="dxa"/>
-            </w:tcMar>
-          </w:tcPr>
-          <w:p>
-            <w:pPr>
-              <w:pStyle w:val="Standard"/>
-              <w:spacing w:after="0" w:line="240" w:lineRule="auto"/>
-            </w:pPr>
-            <w:r>
-              <w:t>Sorting of registered</w:t>
-            </w:r>
-            <w:r>
-              <w:t xml:space="preserve"> / unregistered</w:t>
-            </w:r>
-            <w:r>
-              <w:t xml:space="preserve"> members </w:t>
-            </w:r>
-          </w:p>
-        </w:tc>
-        <w:tc>
-          <w:tcPr>
-            <w:tcW w:w="3376" w:type="dxa"/>
-            <w:tcBorders>
-              <w:top w:val="single" w:sz="4" w:space="0" w:color="00000A"/>
-              <w:left w:val="single" w:sz="4" w:space="0" w:color="00000A"/>
-              <w:bottom w:val="single" w:sz="4" w:space="0" w:color="00000A"/>
-              <w:right w:val="single" w:sz="4" w:space="0" w:color="00000A"/>
-            </w:tcBorders>
-            <w:tcMar>
-              <w:top w:w="0" w:type="dxa"/>
-              <w:left w:w="108" w:type="dxa"/>
-              <w:bottom w:w="0" w:type="dxa"/>
-              <w:right w:w="108" w:type="dxa"/>
-            </w:tcMar>
-          </w:tcPr>
-          <w:p>
-            <w:pPr>
-              <w:pStyle w:val="Standard"/>
-              <w:spacing w:after="0" w:line="240" w:lineRule="auto"/>
-            </w:pPr>
+            <w:tcW w:w="3116" w:type="dxa"/>
+          </w:tcPr>
+          <w:p>
+            <w:pPr>
+              <w:pStyle w:val="NoSpacing"/>
+              <w:numPr>
+                <w:ilvl w:val="0"/>
+                <w:numId w:val="7"/>
+              </w:numPr>
+            </w:pPr>
+            <w:r>
+              <w:t>Update the current customer’s payment</w:t>
+            </w:r>
+          </w:p>
+        </w:tc>
+        <w:tc>
+          <w:tcPr>
+            <w:tcW w:w="3117" w:type="dxa"/>
+          </w:tcPr>
+          <w:p>
+            <w:pPr>
+              <w:pStyle w:val="NoSpacing"/>
+            </w:pPr>
+            <w:r>
+              <w:t>The service provider can update to ‘Paid’ of his/her current customers</w:t>
+            </w:r>
+            <w:r>
+              <w:t xml:space="preserve"> by entering the request ID</w:t>
+            </w:r>
+            <w:r>
+              <w:t>.</w:t>
+            </w:r>
+          </w:p>
+        </w:tc>
+        <w:tc>
+          <w:tcPr>
+            <w:tcW w:w="3117" w:type="dxa"/>
+          </w:tcPr>
+          <w:p>
+            <w:pPr>
+              <w:pStyle w:val="NoSpacing"/>
+            </w:pPr>
+            <w:r>
+              <w:t>There is no validation in entering the request ID.</w:t>
+            </w:r>
           </w:p>
         </w:tc>
       </w:tr>
       <w:tr>
         <w:tc>
           <w:tcPr>
-            <w:tcW w:w="2897" w:type="dxa"/>
-            <w:tcBorders>
-              <w:top w:val="single" w:sz="4" w:space="0" w:color="00000A"/>
-              <w:left w:val="single" w:sz="4" w:space="0" w:color="00000A"/>
-              <w:bottom w:val="single" w:sz="4" w:space="0" w:color="00000A"/>
-              <w:right w:val="single" w:sz="4" w:space="0" w:color="00000A"/>
-            </w:tcBorders>
-            <w:tcMar>
-              <w:top w:w="0" w:type="dxa"/>
-              <w:left w:w="108" w:type="dxa"/>
-              <w:bottom w:w="0" w:type="dxa"/>
-              <w:right w:w="108" w:type="dxa"/>
-            </w:tcMar>
-          </w:tcPr>
-          <w:p>
-            <w:pPr>
-              <w:pStyle w:val="Standard"/>
-              <w:spacing w:after="0" w:line="240" w:lineRule="auto"/>
-            </w:pPr>
-            <w:r>
-              <w:t>Approval Function</w:t>
-            </w:r>
-          </w:p>
-        </w:tc>
-        <w:tc>
-          <w:tcPr>
-            <w:tcW w:w="3855" w:type="dxa"/>
-            <w:tcBorders>
-              <w:top w:val="single" w:sz="4" w:space="0" w:color="00000A"/>
-              <w:left w:val="single" w:sz="4" w:space="0" w:color="00000A"/>
-              <w:bottom w:val="single" w:sz="4" w:space="0" w:color="00000A"/>
-              <w:right w:val="single" w:sz="4" w:space="0" w:color="00000A"/>
-            </w:tcBorders>
-            <w:tcMar>
-              <w:top w:w="0" w:type="dxa"/>
-              <w:left w:w="108" w:type="dxa"/>
-              <w:bottom w:w="0" w:type="dxa"/>
-              <w:right w:w="108" w:type="dxa"/>
-            </w:tcMar>
-          </w:tcPr>
-          <w:p>
-            <w:pPr>
-              <w:pStyle w:val="Standard"/>
-              <w:spacing w:after="0" w:line="240" w:lineRule="auto"/>
-            </w:pPr>
-            <w:r>
-              <w:t>Approves the members registration</w:t>
-            </w:r>
-          </w:p>
-        </w:tc>
-        <w:tc>
-          <w:tcPr>
-            <w:tcW w:w="3376" w:type="dxa"/>
-            <w:tcBorders>
-              <w:top w:val="single" w:sz="4" w:space="0" w:color="00000A"/>
-              <w:left w:val="single" w:sz="4" w:space="0" w:color="00000A"/>
-              <w:bottom w:val="single" w:sz="4" w:space="0" w:color="00000A"/>
-              <w:right w:val="single" w:sz="4" w:space="0" w:color="00000A"/>
-            </w:tcBorders>
-            <w:tcMar>
-              <w:top w:w="0" w:type="dxa"/>
-              <w:left w:w="108" w:type="dxa"/>
-              <w:bottom w:w="0" w:type="dxa"/>
-              <w:right w:w="108" w:type="dxa"/>
-            </w:tcMar>
-          </w:tcPr>
-          <w:p>
-            <w:pPr>
-              <w:pStyle w:val="Standard"/>
-              <w:spacing w:after="0" w:line="240" w:lineRule="auto"/>
-            </w:pPr>
+            <w:tcW w:w="3116" w:type="dxa"/>
+          </w:tcPr>
+          <w:p>
+            <w:pPr>
+              <w:pStyle w:val="NoSpacing"/>
+              <w:numPr>
+                <w:ilvl w:val="0"/>
+                <w:numId w:val="7"/>
+              </w:numPr>
+            </w:pPr>
+            <w:r>
+              <w:t>Update the current customer’s status of his/her service.</w:t>
+            </w:r>
+          </w:p>
+        </w:tc>
+        <w:tc>
+          <w:tcPr>
+            <w:tcW w:w="3117" w:type="dxa"/>
+          </w:tcPr>
+          <w:p>
+            <w:pPr>
+              <w:pStyle w:val="NoSpacing"/>
+            </w:pPr>
+            <w:r>
+              <w:t>The service provider can update to ‘Done’ to the status of his/her current customers</w:t>
+            </w:r>
+            <w:r>
+              <w:t xml:space="preserve"> by entering the request ID</w:t>
+            </w:r>
+            <w:r>
+              <w:t>.</w:t>
+            </w:r>
+          </w:p>
+        </w:tc>
+        <w:tc>
+          <w:tcPr>
+            <w:tcW w:w="3117" w:type="dxa"/>
+          </w:tcPr>
+          <w:p>
+            <w:pPr>
+              <w:pStyle w:val="NoSpacing"/>
+            </w:pPr>
+            <w:r>
+              <w:t>There is no validation in entering the request ID.</w:t>
+            </w:r>
           </w:p>
         </w:tc>
       </w:tr>
       <w:tr>
         <w:tc>
           <w:tcPr>
-            <w:tcW w:w="2897" w:type="dxa"/>
-            <w:tcBorders>
-              <w:top w:val="single" w:sz="4" w:space="0" w:color="00000A"/>
-              <w:left w:val="single" w:sz="4" w:space="0" w:color="00000A"/>
-              <w:bottom w:val="single" w:sz="4" w:space="0" w:color="00000A"/>
-              <w:right w:val="single" w:sz="4" w:space="0" w:color="00000A"/>
-            </w:tcBorders>
-            <w:tcMar>
-              <w:top w:w="0" w:type="dxa"/>
-              <w:left w:w="108" w:type="dxa"/>
-              <w:bottom w:w="0" w:type="dxa"/>
-              <w:right w:w="108" w:type="dxa"/>
-            </w:tcMar>
-          </w:tcPr>
-          <w:p>
-            <w:pPr>
-              <w:pStyle w:val="Standard"/>
-              <w:spacing w:after="0" w:line="240" w:lineRule="auto"/>
-            </w:pPr>
-            <w:r>
-              <w:t>Add Function</w:t>
-            </w:r>
-          </w:p>
-        </w:tc>
-        <w:tc>
-          <w:tcPr>
-            <w:tcW w:w="3855" w:type="dxa"/>
-            <w:tcBorders>
-              <w:top w:val="single" w:sz="4" w:space="0" w:color="00000A"/>
-              <w:left w:val="single" w:sz="4" w:space="0" w:color="00000A"/>
-              <w:bottom w:val="single" w:sz="4" w:space="0" w:color="00000A"/>
-              <w:right w:val="single" w:sz="4" w:space="0" w:color="00000A"/>
-            </w:tcBorders>
-            <w:tcMar>
-              <w:top w:w="0" w:type="dxa"/>
-              <w:left w:w="108" w:type="dxa"/>
-              <w:bottom w:w="0" w:type="dxa"/>
-              <w:right w:w="108" w:type="dxa"/>
-            </w:tcMar>
-          </w:tcPr>
-          <w:p>
-            <w:pPr>
-              <w:pStyle w:val="Standard"/>
-              <w:spacing w:after="0" w:line="240" w:lineRule="auto"/>
-            </w:pPr>
-            <w:r>
-              <w:t>Adding of services</w:t>
-            </w:r>
-          </w:p>
-        </w:tc>
-        <w:tc>
-          <w:tcPr>
-            <w:tcW w:w="3376" w:type="dxa"/>
-            <w:tcBorders>
-              <w:top w:val="single" w:sz="4" w:space="0" w:color="00000A"/>
-              <w:left w:val="single" w:sz="4" w:space="0" w:color="00000A"/>
-              <w:bottom w:val="single" w:sz="4" w:space="0" w:color="00000A"/>
-              <w:right w:val="single" w:sz="4" w:space="0" w:color="00000A"/>
-            </w:tcBorders>
-            <w:tcMar>
-              <w:top w:w="0" w:type="dxa"/>
-              <w:left w:w="108" w:type="dxa"/>
-              <w:bottom w:w="0" w:type="dxa"/>
-              <w:right w:w="108" w:type="dxa"/>
-            </w:tcMar>
-          </w:tcPr>
-          <w:p>
-            <w:pPr>
-              <w:pStyle w:val="Standard"/>
-              <w:spacing w:after="0" w:line="240" w:lineRule="auto"/>
+            <w:tcW w:w="3116" w:type="dxa"/>
+          </w:tcPr>
+          <w:p>
+            <w:pPr>
+              <w:pStyle w:val="NoSpacing"/>
+              <w:numPr>
+                <w:ilvl w:val="0"/>
+                <w:numId w:val="7"/>
+              </w:numPr>
+            </w:pPr>
+            <w:r>
+              <w:t>View Service Requests</w:t>
+            </w:r>
+          </w:p>
+        </w:tc>
+        <w:tc>
+          <w:tcPr>
+            <w:tcW w:w="3117" w:type="dxa"/>
+          </w:tcPr>
+          <w:p>
+            <w:pPr>
+              <w:pStyle w:val="NoSpacing"/>
+            </w:pPr>
+            <w:r>
+              <w:t>The application can show the service provider’s the view of his/her service requests.</w:t>
+            </w:r>
+          </w:p>
+        </w:tc>
+        <w:tc>
+          <w:tcPr>
+            <w:tcW w:w="3117" w:type="dxa"/>
+          </w:tcPr>
+          <w:p>
+            <w:pPr>
+              <w:pStyle w:val="NoSpacing"/>
             </w:pPr>
           </w:p>
         </w:tc>
@@ -968,153 +858,92 @@
       <w:tr>
         <w:tc>
           <w:tcPr>
-            <w:tcW w:w="2897" w:type="dxa"/>
-            <w:tcBorders>
-              <w:top w:val="single" w:sz="4" w:space="0" w:color="00000A"/>
-              <w:left w:val="single" w:sz="4" w:space="0" w:color="00000A"/>
-              <w:bottom w:val="single" w:sz="4" w:space="0" w:color="00000A"/>
-              <w:right w:val="single" w:sz="4" w:space="0" w:color="00000A"/>
-            </w:tcBorders>
-            <w:tcMar>
-              <w:top w:w="0" w:type="dxa"/>
-              <w:left w:w="108" w:type="dxa"/>
-              <w:bottom w:w="0" w:type="dxa"/>
-              <w:right w:w="108" w:type="dxa"/>
-            </w:tcMar>
-          </w:tcPr>
-          <w:p>
-            <w:pPr>
-              <w:pStyle w:val="Standard"/>
-              <w:spacing w:after="0" w:line="240" w:lineRule="auto"/>
-            </w:pPr>
-            <w:r>
-              <w:t>Delete Function</w:t>
-            </w:r>
-          </w:p>
-        </w:tc>
-        <w:tc>
-          <w:tcPr>
-            <w:tcW w:w="3855" w:type="dxa"/>
-            <w:tcBorders>
-              <w:top w:val="single" w:sz="4" w:space="0" w:color="00000A"/>
-              <w:left w:val="single" w:sz="4" w:space="0" w:color="00000A"/>
-              <w:bottom w:val="single" w:sz="4" w:space="0" w:color="00000A"/>
-              <w:right w:val="single" w:sz="4" w:space="0" w:color="00000A"/>
-            </w:tcBorders>
-            <w:tcMar>
-              <w:top w:w="0" w:type="dxa"/>
-              <w:left w:w="108" w:type="dxa"/>
-              <w:bottom w:w="0" w:type="dxa"/>
-              <w:right w:w="108" w:type="dxa"/>
-            </w:tcMar>
-          </w:tcPr>
-          <w:p>
-            <w:pPr>
-              <w:pStyle w:val="Standard"/>
-              <w:spacing w:after="0" w:line="240" w:lineRule="auto"/>
-            </w:pPr>
-            <w:r>
-              <w:t>Deleting of the services</w:t>
-            </w:r>
-          </w:p>
-        </w:tc>
-        <w:tc>
-          <w:tcPr>
-            <w:tcW w:w="3376" w:type="dxa"/>
-            <w:tcBorders>
-              <w:top w:val="single" w:sz="4" w:space="0" w:color="00000A"/>
-              <w:left w:val="single" w:sz="4" w:space="0" w:color="00000A"/>
-              <w:bottom w:val="single" w:sz="4" w:space="0" w:color="00000A"/>
-              <w:right w:val="single" w:sz="4" w:space="0" w:color="00000A"/>
-            </w:tcBorders>
-            <w:tcMar>
-              <w:top w:w="0" w:type="dxa"/>
-              <w:left w:w="108" w:type="dxa"/>
-              <w:bottom w:w="0" w:type="dxa"/>
-              <w:right w:w="108" w:type="dxa"/>
-            </w:tcMar>
-          </w:tcPr>
-          <w:p>
-            <w:pPr>
-              <w:pStyle w:val="Standard"/>
-              <w:spacing w:after="0" w:line="240" w:lineRule="auto"/>
-            </w:pPr>
+            <w:tcW w:w="3116" w:type="dxa"/>
+          </w:tcPr>
+          <w:p>
+            <w:pPr>
+              <w:pStyle w:val="NoSpacing"/>
+              <w:numPr>
+                <w:ilvl w:val="0"/>
+                <w:numId w:val="7"/>
+              </w:numPr>
+            </w:pPr>
+            <w:r>
+              <w:t>Accept a service requests</w:t>
+            </w:r>
+          </w:p>
+        </w:tc>
+        <w:tc>
+          <w:tcPr>
+            <w:tcW w:w="3117" w:type="dxa"/>
+          </w:tcPr>
+          <w:p>
+            <w:pPr>
+              <w:pStyle w:val="NoSpacing"/>
+            </w:pPr>
+            <w:r>
+              <w:t>The service provider can accept a service requests</w:t>
+            </w:r>
+            <w:r>
+              <w:t xml:space="preserve"> by entering the request ID</w:t>
+            </w:r>
+            <w:r>
+              <w:t>.</w:t>
+            </w:r>
+          </w:p>
+        </w:tc>
+        <w:tc>
+          <w:tcPr>
+            <w:tcW w:w="3117" w:type="dxa"/>
+          </w:tcPr>
+          <w:p>
+            <w:pPr>
+              <w:pStyle w:val="NoSpacing"/>
+            </w:pPr>
+            <w:r>
+              <w:t xml:space="preserve">There is no validation in entering the request ID. </w:t>
+            </w:r>
           </w:p>
         </w:tc>
       </w:tr>
       <w:tr>
         <w:tc>
           <w:tcPr>
-            <w:tcW w:w="2897" w:type="dxa"/>
-            <w:tcBorders>
-              <w:top w:val="single" w:sz="4" w:space="0" w:color="00000A"/>
-              <w:left w:val="single" w:sz="4" w:space="0" w:color="00000A"/>
-              <w:bottom w:val="single" w:sz="4" w:space="0" w:color="00000A"/>
-              <w:right w:val="single" w:sz="4" w:space="0" w:color="00000A"/>
-            </w:tcBorders>
-            <w:tcMar>
-              <w:top w:w="0" w:type="dxa"/>
-              <w:left w:w="108" w:type="dxa"/>
-              <w:bottom w:w="0" w:type="dxa"/>
-              <w:right w:w="108" w:type="dxa"/>
-            </w:tcMar>
-          </w:tcPr>
-          <w:p>
-            <w:pPr>
-              <w:pStyle w:val="Standard"/>
-              <w:spacing w:after="0" w:line="240" w:lineRule="auto"/>
-            </w:pPr>
-            <w:r>
-              <w:t>List Function</w:t>
-            </w:r>
-          </w:p>
-        </w:tc>
-        <w:tc>
-          <w:tcPr>
-            <w:tcW w:w="3855" w:type="dxa"/>
-            <w:tcBorders>
-              <w:top w:val="single" w:sz="4" w:space="0" w:color="00000A"/>
-              <w:left w:val="single" w:sz="4" w:space="0" w:color="00000A"/>
-              <w:bottom w:val="single" w:sz="4" w:space="0" w:color="00000A"/>
-              <w:right w:val="single" w:sz="4" w:space="0" w:color="00000A"/>
-            </w:tcBorders>
-            <w:tcMar>
-              <w:top w:w="0" w:type="dxa"/>
-              <w:left w:w="108" w:type="dxa"/>
-              <w:bottom w:w="0" w:type="dxa"/>
-              <w:right w:w="108" w:type="dxa"/>
-            </w:tcMar>
-          </w:tcPr>
-          <w:p>
-            <w:pPr>
-              <w:pStyle w:val="Standard"/>
-              <w:spacing w:after="0" w:line="240" w:lineRule="auto"/>
-            </w:pPr>
-            <w:r>
-              <w:t>Able to list the registered customer and service provider</w:t>
-            </w:r>
-          </w:p>
-        </w:tc>
-        <w:tc>
-          <w:tcPr>
-            <w:tcW w:w="3376" w:type="dxa"/>
-            <w:tcBorders>
-              <w:top w:val="single" w:sz="4" w:space="0" w:color="00000A"/>
-              <w:left w:val="single" w:sz="4" w:space="0" w:color="00000A"/>
-              <w:bottom w:val="single" w:sz="4" w:space="0" w:color="00000A"/>
-              <w:right w:val="single" w:sz="4" w:space="0" w:color="00000A"/>
-            </w:tcBorders>
-            <w:tcMar>
-              <w:top w:w="0" w:type="dxa"/>
-              <w:left w:w="108" w:type="dxa"/>
-              <w:bottom w:w="0" w:type="dxa"/>
-              <w:right w:w="108" w:type="dxa"/>
-            </w:tcMar>
-          </w:tcPr>
-          <w:p>
-            <w:pPr>
-              <w:pStyle w:val="Standard"/>
-              <w:spacing w:after="0" w:line="240" w:lineRule="auto"/>
+            <w:tcW w:w="3116" w:type="dxa"/>
+          </w:tcPr>
+          <w:p>
+            <w:pPr>
+              <w:pStyle w:val="NoSpacing"/>
+              <w:numPr>
+                <w:ilvl w:val="0"/>
+                <w:numId w:val="7"/>
+              </w:numPr>
+            </w:pPr>
+            <w:r>
+              <w:t>View History</w:t>
+            </w:r>
+          </w:p>
+        </w:tc>
+        <w:tc>
+          <w:tcPr>
+            <w:tcW w:w="3117" w:type="dxa"/>
+          </w:tcPr>
+          <w:p>
+            <w:pPr>
+              <w:pStyle w:val="NoSpacing"/>
+            </w:pPr>
+            <w:r>
+              <w:t>The application can show the service provider’s the view of his/her service histories.</w:t>
+            </w:r>
+          </w:p>
+        </w:tc>
+        <w:tc>
+          <w:tcPr>
+            <w:tcW w:w="3117" w:type="dxa"/>
+          </w:tcPr>
+          <w:p>
+            <w:pPr>
+              <w:pStyle w:val="NoSpacing"/>
             </w:pPr>
           </w:p>
         </w:tc>
@@ -1122,80 +951,228 @@
       <w:tr>
         <w:tc>
           <w:tcPr>
-            <w:tcW w:w="2897" w:type="dxa"/>
-            <w:tcBorders>
-              <w:top w:val="single" w:sz="4" w:space="0" w:color="00000A"/>
-              <w:left w:val="single" w:sz="4" w:space="0" w:color="00000A"/>
-              <w:bottom w:val="single" w:sz="4" w:space="0" w:color="00000A"/>
-              <w:right w:val="single" w:sz="4" w:space="0" w:color="00000A"/>
-            </w:tcBorders>
-            <w:tcMar>
-              <w:top w:w="0" w:type="dxa"/>
-              <w:left w:w="108" w:type="dxa"/>
-              <w:bottom w:w="0" w:type="dxa"/>
-              <w:right w:w="108" w:type="dxa"/>
-            </w:tcMar>
-          </w:tcPr>
-          <w:p>
-            <w:pPr>
-              <w:pStyle w:val="Standard"/>
-              <w:spacing w:after="0" w:line="240" w:lineRule="auto"/>
-            </w:pPr>
-            <w:r>
-              <w:t>Log out</w:t>
-            </w:r>
-          </w:p>
-        </w:tc>
-        <w:tc>
-          <w:tcPr>
-            <w:tcW w:w="3855" w:type="dxa"/>
-            <w:tcBorders>
-              <w:top w:val="single" w:sz="4" w:space="0" w:color="00000A"/>
-              <w:left w:val="single" w:sz="4" w:space="0" w:color="00000A"/>
-              <w:bottom w:val="single" w:sz="4" w:space="0" w:color="00000A"/>
-              <w:right w:val="single" w:sz="4" w:space="0" w:color="00000A"/>
-            </w:tcBorders>
-            <w:tcMar>
-              <w:top w:w="0" w:type="dxa"/>
-              <w:left w:w="108" w:type="dxa"/>
-              <w:bottom w:w="0" w:type="dxa"/>
-              <w:right w:w="108" w:type="dxa"/>
-            </w:tcMar>
-          </w:tcPr>
-          <w:p>
-            <w:pPr>
-              <w:pStyle w:val="Standard"/>
-              <w:spacing w:after="0" w:line="240" w:lineRule="auto"/>
-            </w:pPr>
-            <w:r>
-              <w:t>Logs out the admin</w:t>
-            </w:r>
-            <w:r>
-              <w:t xml:space="preserve"> to the modul</w:t>
-            </w:r>
-          </w:p>
-        </w:tc>
-        <w:tc>
-          <w:tcPr>
-            <w:tcW w:w="3376" w:type="dxa"/>
-            <w:tcBorders>
-              <w:top w:val="single" w:sz="4" w:space="0" w:color="00000A"/>
-              <w:left w:val="single" w:sz="4" w:space="0" w:color="00000A"/>
-              <w:bottom w:val="single" w:sz="4" w:space="0" w:color="00000A"/>
-              <w:right w:val="single" w:sz="4" w:space="0" w:color="00000A"/>
-            </w:tcBorders>
-            <w:tcMar>
-              <w:top w:w="0" w:type="dxa"/>
-              <w:left w:w="108" w:type="dxa"/>
-              <w:bottom w:w="0" w:type="dxa"/>
-              <w:right w:w="108" w:type="dxa"/>
-            </w:tcMar>
-          </w:tcPr>
-          <w:p>
-            <w:pPr>
-              <w:pStyle w:val="Standard"/>
-              <w:spacing w:after="0" w:line="240" w:lineRule="auto"/>
-            </w:pPr>
+            <w:tcW w:w="3116" w:type="dxa"/>
+          </w:tcPr>
+          <w:p>
+            <w:pPr>
+              <w:pStyle w:val="NoSpacing"/>
+              <w:numPr>
+                <w:ilvl w:val="0"/>
+                <w:numId w:val="7"/>
+              </w:numPr>
+            </w:pPr>
+            <w:r>
+              <w:t>Search</w:t>
+            </w:r>
+          </w:p>
+        </w:tc>
+        <w:tc>
+          <w:tcPr>
+            <w:tcW w:w="3117" w:type="dxa"/>
+          </w:tcPr>
+          <w:p>
+            <w:pPr>
+              <w:pStyle w:val="NoSpacing"/>
+            </w:pPr>
+            <w:r>
+              <w:t>Under the table of the View Current Services, View Service Requests, and View History the SP can search customer’s name under those table.</w:t>
+            </w:r>
+          </w:p>
+        </w:tc>
+        <w:tc>
+          <w:tcPr>
+            <w:tcW w:w="3117" w:type="dxa"/>
+          </w:tcPr>
+          <w:p>
+            <w:pPr>
+              <w:pStyle w:val="NoSpacing"/>
+            </w:pPr>
+          </w:p>
+        </w:tc>
+      </w:tr>
+      <w:tr>
+        <w:tc>
+          <w:tcPr>
+            <w:tcW w:w="3116" w:type="dxa"/>
+          </w:tcPr>
+          <w:p>
+            <w:pPr>
+              <w:pStyle w:val="NoSpacing"/>
+              <w:numPr>
+                <w:ilvl w:val="0"/>
+                <w:numId w:val="7"/>
+              </w:numPr>
+            </w:pPr>
+            <w:r>
+              <w:t>Sorting</w:t>
+            </w:r>
+          </w:p>
+        </w:tc>
+        <w:tc>
+          <w:tcPr>
+            <w:tcW w:w="3117" w:type="dxa"/>
+          </w:tcPr>
+          <w:p>
+            <w:pPr>
+              <w:pStyle w:val="NoSpacing"/>
+            </w:pPr>
+            <w:r>
+              <w:t>Under the table of View Current Services, View Services Requests, and View History the SP can sort all the columns that are needed to be sorted by ascending</w:t>
+            </w:r>
+            <w:r>
+              <w:t xml:space="preserve"> order</w:t>
+            </w:r>
+            <w:r>
+              <w:t>.</w:t>
+            </w:r>
+          </w:p>
+        </w:tc>
+        <w:tc>
+          <w:tcPr>
+            <w:tcW w:w="3117" w:type="dxa"/>
+          </w:tcPr>
+          <w:p>
+            <w:pPr>
+              <w:pStyle w:val="NoSpacing"/>
+            </w:pPr>
+            <w:r>
+              <w:t>Can’t sort by descending order.</w:t>
+            </w:r>
+          </w:p>
+        </w:tc>
+      </w:tr>
+      <w:tr>
+        <w:tc>
+          <w:tcPr>
+            <w:tcW w:w="3116" w:type="dxa"/>
+          </w:tcPr>
+          <w:p>
+            <w:pPr>
+              <w:pStyle w:val="NoSpacing"/>
+              <w:numPr>
+                <w:ilvl w:val="0"/>
+                <w:numId w:val="7"/>
+              </w:numPr>
+            </w:pPr>
+            <w:r>
+              <w:t>View Profile</w:t>
+            </w:r>
+          </w:p>
+        </w:tc>
+        <w:tc>
+          <w:tcPr>
+            <w:tcW w:w="3117" w:type="dxa"/>
+          </w:tcPr>
+          <w:p>
+            <w:pPr>
+              <w:pStyle w:val="NoSpacing"/>
+            </w:pPr>
+            <w:r>
+              <w:t>The SP can view his/her profile.</w:t>
+            </w:r>
+          </w:p>
+        </w:tc>
+        <w:tc>
+          <w:tcPr>
+            <w:tcW w:w="3117" w:type="dxa"/>
+          </w:tcPr>
+          <w:p>
+            <w:pPr>
+              <w:pStyle w:val="NoSpacing"/>
+            </w:pPr>
+            <w:r>
+              <w:t>Can’t edit his/her profile.</w:t>
+            </w:r>
+          </w:p>
+        </w:tc>
+      </w:tr>
+      <w:tr>
+        <w:tc>
+          <w:tcPr>
+            <w:tcW w:w="3116" w:type="dxa"/>
+          </w:tcPr>
+          <w:p>
+            <w:pPr>
+              <w:pStyle w:val="NoSpacing"/>
+              <w:numPr>
+                <w:ilvl w:val="0"/>
+                <w:numId w:val="7"/>
+              </w:numPr>
+            </w:pPr>
+            <w:r>
+              <w:t>Edit Profile</w:t>
+            </w:r>
+          </w:p>
+        </w:tc>
+        <w:tc>
+          <w:tcPr>
+            <w:tcW w:w="3117" w:type="dxa"/>
+          </w:tcPr>
+          <w:p>
+            <w:pPr>
+              <w:pStyle w:val="NoSpacing"/>
+            </w:pPr>
+            <w:r>
+              <w:t>The page where the SP can edit his/her profile.</w:t>
+            </w:r>
+          </w:p>
+        </w:tc>
+        <w:tc>
+          <w:tcPr>
+            <w:tcW w:w="3117" w:type="dxa"/>
+          </w:tcPr>
+          <w:p>
+            <w:pPr>
+              <w:pStyle w:val="NoSpacing"/>
+            </w:pPr>
+            <w:r>
+              <w:t>But can’t update into the database.</w:t>
+            </w:r>
+          </w:p>
+        </w:tc>
+      </w:tr>
+      <w:tr>
+        <w:tc>
+          <w:tcPr>
+            <w:tcW w:w="3116" w:type="dxa"/>
+          </w:tcPr>
+          <w:p>
+            <w:pPr>
+              <w:pStyle w:val="NoSpacing"/>
+              <w:numPr>
+                <w:ilvl w:val="0"/>
+                <w:numId w:val="7"/>
+              </w:numPr>
+            </w:pPr>
+            <w:r>
+              <w:t>Log-out</w:t>
+            </w:r>
+          </w:p>
+        </w:tc>
+        <w:tc>
+          <w:tcPr>
+            <w:tcW w:w="3117" w:type="dxa"/>
+          </w:tcPr>
+          <w:p>
+            <w:pPr>
+              <w:pStyle w:val="NoSpacing"/>
+            </w:pPr>
+            <w:r>
+              <w:t>Log-out session of the SP</w:t>
+            </w:r>
+          </w:p>
+        </w:tc>
+        <w:tc>
+          <w:tcPr>
+            <w:tcW w:w="3117" w:type="dxa"/>
+          </w:tcPr>
+          <w:p>
+            <w:pPr>
+              <w:pStyle w:val="NoSpacing"/>
+            </w:pPr>
+            <w:r>
+              <w:t>Session handling</w:t>
+            </w:r>
           </w:p>
         </w:tc>
       </w:tr>
@@ -1208,46 +1185,115 @@
     <w:p>
       <w:pPr>
         <w:pStyle w:val="NoSpacing"/>
-      </w:pPr>
-    </w:p>
-    <w:p>
-      <w:pPr>
-        <w:pStyle w:val="NoSpacing"/>
-      </w:pPr>
-    </w:p>
-    <w:p>
-      <w:pPr>
-        <w:pStyle w:val="NoSpacing"/>
-      </w:pPr>
-    </w:p>
-    <w:p>
-      <w:pPr>
-        <w:pStyle w:val="NoSpacing"/>
         <w:numPr>
-          <w:ilvl w:val="0"/>
-          <w:numId w:val="2"/>
+          <w:ilvl w:val="1"/>
+          <w:numId w:val="1"/>
         </w:numPr>
       </w:pPr>
       <w:r>
-        <w:t>Screen Shots</w:t>
-      </w:r>
+        <w:t>Screenshots</w:t>
+      </w:r>
+    </w:p>
+    <w:p>
+      <w:pPr>
+        <w:pStyle w:val="NoSpacing"/>
+        <w:ind w:left="1440"/>
+      </w:pPr>
       <w:r>
         <w:rPr>
           <w:noProof/>
-          <w:lang w:val="en-US"/>
+          <w:lang w:eastAsia="en-PH"/>
         </w:rPr>
         <w:drawing>
-          <wp:anchor distT="0" distB="0" distL="114300" distR="114300" simplePos="0" relativeHeight="251658240" behindDoc="0" locked="0" layoutInCell="1" allowOverlap="1" wp14:anchorId="2ACABA84" wp14:editId="3E621885">
-            <wp:simplePos x="0" y="0"/>
-            <wp:positionH relativeFrom="margin">
-              <wp:posOffset>0</wp:posOffset>
-            </wp:positionH>
-            <wp:positionV relativeFrom="paragraph">
-              <wp:posOffset>323850</wp:posOffset>
-            </wp:positionV>
-            <wp:extent cx="5943600" cy="3227070"/>
+          <wp:inline distT="0" distB="0" distL="0" distR="0" wp14:anchorId="20F2C51F" wp14:editId="4D560E48">
+            <wp:extent cx="5087954" cy="2493423"/>
+            <wp:effectExtent l="0" t="0" r="0" b="2540"/>
+            <wp:docPr id="2" name="Picture 2"/>
+            <wp:cNvGraphicFramePr>
+              <a:graphicFrameLocks xmlns:a="http://schemas.openxmlformats.org/drawingml/2006/main" noChangeAspect="1"/>
+            </wp:cNvGraphicFramePr>
+            <a:graphic xmlns:a="http://schemas.openxmlformats.org/drawingml/2006/main">
+              <a:graphicData uri="http://schemas.openxmlformats.org/drawingml/2006/picture">
+                <pic:pic xmlns:pic="http://schemas.openxmlformats.org/drawingml/2006/picture">
+                  <pic:nvPicPr>
+                    <pic:cNvPr id="1" name=""/>
+                    <pic:cNvPicPr/>
+                  </pic:nvPicPr>
+                  <pic:blipFill>
+                    <a:blip r:embed="rId6"/>
+                    <a:stretch>
+                      <a:fillRect/>
+                    </a:stretch>
+                  </pic:blipFill>
+                  <pic:spPr>
+                    <a:xfrm>
+                      <a:off x="0" y="0"/>
+                      <a:ext cx="5117682" cy="2507991"/>
+                    </a:xfrm>
+                    <a:prstGeom prst="rect">
+                      <a:avLst/>
+                    </a:prstGeom>
+                  </pic:spPr>
+                </pic:pic>
+              </a:graphicData>
+            </a:graphic>
+          </wp:inline>
+        </w:drawing>
+      </w:r>
+    </w:p>
+    <w:p>
+      <w:pPr>
+        <w:pStyle w:val="NoSpacing"/>
+        <w:ind w:left="1440"/>
+        <w:jc w:val="center"/>
+      </w:pPr>
+      <w:r>
+        <w:t>Figure 1. Log-in</w:t>
+      </w:r>
+    </w:p>
+    <w:p>
+      <w:pPr>
+        <w:pStyle w:val="NoSpacing"/>
+        <w:ind w:left="1440"/>
+        <w:jc w:val="center"/>
+        <w:rPr>
+          <w:i/>
+        </w:rPr>
+      </w:pPr>
+      <w:r>
+        <w:rPr>
+          <w:i/>
+        </w:rPr>
+        <w:t>The page where the SP can log-in</w:t>
+      </w:r>
+      <w:r>
+        <w:rPr>
+          <w:i/>
+        </w:rPr>
+        <w:t>.</w:t>
+      </w:r>
+    </w:p>
+    <w:p>
+      <w:pPr>
+        <w:pStyle w:val="NoSpacing"/>
+        <w:ind w:left="1440"/>
+        <w:jc w:val="center"/>
+      </w:pPr>
+    </w:p>
+    <w:p>
+      <w:pPr>
+        <w:pStyle w:val="NoSpacing"/>
+        <w:ind w:left="1440"/>
+      </w:pPr>
+      <w:r>
+        <w:rPr>
+          <w:noProof/>
+          <w:lang w:eastAsia="en-PH"/>
+        </w:rPr>
+        <w:drawing>
+          <wp:inline distT="0" distB="0" distL="0" distR="0" wp14:anchorId="08ECDE0C" wp14:editId="5E5C9F5C">
+            <wp:extent cx="5095875" cy="2500571"/>
             <wp:effectExtent l="0" t="0" r="0" b="0"/>
-            <wp:wrapSquare wrapText="bothSides"/>
             <wp:docPr id="1" name="Picture 1"/>
             <wp:cNvGraphicFramePr>
               <a:graphicFrameLocks xmlns:a="http://schemas.openxmlformats.org/drawingml/2006/main" noChangeAspect="1"/>
@@ -1259,132 +1305,428 @@
                     <pic:cNvPr id="1" name=""/>
                     <pic:cNvPicPr/>
                   </pic:nvPicPr>
-                  <pic:blipFill rotWithShape="1">
-                    <a:blip r:embed="rId6">
-                      <a:extLst>
-                        <a:ext uri="{28A0092B-C50C-407E-A947-70E740481C1C}">
-                          <a14:useLocalDpi xmlns:a14="http://schemas.microsoft.com/office/drawing/2010/main" val="0"/>
-                        </a:ext>
-                      </a:extLst>
-                    </a:blip>
-                    <a:srcRect t="3421"/>
-                    <a:stretch/>
+                  <pic:blipFill>
+                    <a:blip r:embed="rId7"/>
+                    <a:stretch>
+                      <a:fillRect/>
+                    </a:stretch>
                   </pic:blipFill>
-                  <pic:spPr bwMode="auto">
+                  <pic:spPr>
                     <a:xfrm>
                       <a:off x="0" y="0"/>
-                      <a:ext cx="5943600" cy="3227070"/>
+                      <a:ext cx="5107989" cy="2506515"/>
                     </a:xfrm>
                     <a:prstGeom prst="rect">
                       <a:avLst/>
                     </a:prstGeom>
-                    <a:ln>
-                      <a:noFill/>
-                    </a:ln>
-                    <a:extLst>
-                      <a:ext uri="{53640926-AAD7-44D8-BBD7-CCE9431645EC}">
-                        <a14:shadowObscured xmlns:a14="http://schemas.microsoft.com/office/drawing/2010/main"/>
-                      </a:ext>
-                    </a:extLst>
                   </pic:spPr>
                 </pic:pic>
               </a:graphicData>
             </a:graphic>
-            <wp14:sizeRelH relativeFrom="page">
-              <wp14:pctWidth>0</wp14:pctWidth>
-            </wp14:sizeRelH>
-            <wp14:sizeRelV relativeFrom="page">
-              <wp14:pctHeight>0</wp14:pctHeight>
-            </wp14:sizeRelV>
-          </wp:anchor>
+          </wp:inline>
         </w:drawing>
       </w:r>
     </w:p>
     <w:p>
       <w:pPr>
         <w:pStyle w:val="NoSpacing"/>
-      </w:pPr>
-    </w:p>
-    <w:p>
-      <w:pPr>
-        <w:pStyle w:val="NoSpacing"/>
-        <w:jc w:val="center"/>
-      </w:pPr>
-      <w:r>
-        <w:t>Fig1 Public Face</w:t>
-      </w:r>
-    </w:p>
-    <w:p>
-      <w:pPr>
-        <w:pStyle w:val="NoSpacing"/>
-        <w:jc w:val="center"/>
-      </w:pPr>
-      <w:r>
-        <w:t xml:space="preserve">This is </w:t>
-      </w:r>
-      <w:r>
-        <w:t>the main page of our website where visitor can view all about the iTuToR</w:t>
-      </w:r>
-    </w:p>
-    <w:p>
-      <w:pPr>
-        <w:pStyle w:val="NoSpacing"/>
-      </w:pPr>
-    </w:p>
-    <w:p>
-      <w:pPr>
-        <w:pStyle w:val="NoSpacing"/>
-      </w:pPr>
-    </w:p>
-    <w:p>
-      <w:pPr>
-        <w:pStyle w:val="NoSpacing"/>
-      </w:pPr>
-    </w:p>
-    <w:p>
-      <w:pPr>
-        <w:pStyle w:val="NoSpacing"/>
-      </w:pPr>
-    </w:p>
-    <w:p>
-      <w:pPr>
-        <w:pStyle w:val="NoSpacing"/>
-      </w:pPr>
-    </w:p>
-    <w:p>
-      <w:pPr>
-        <w:pStyle w:val="NoSpacing"/>
-      </w:pPr>
-    </w:p>
-    <w:p>
-      <w:pPr>
-        <w:pStyle w:val="NoSpacing"/>
-      </w:pPr>
-    </w:p>
-    <w:p>
-      <w:pPr>
-        <w:pStyle w:val="NoSpacing"/>
-      </w:pPr>
-    </w:p>
-    <w:p>
-      <w:pPr>
-        <w:pStyle w:val="NoSpacing"/>
-      </w:pPr>
-    </w:p>
-    <w:p>
-      <w:pPr>
-        <w:pStyle w:val="NoSpacing"/>
+        <w:ind w:left="1440"/>
+        <w:jc w:val="center"/>
+      </w:pPr>
+      <w:r>
+        <w:t>Figure 2</w:t>
+      </w:r>
+      <w:r>
+        <w:t>. Current Services</w:t>
+      </w:r>
+    </w:p>
+    <w:p>
+      <w:pPr>
+        <w:pStyle w:val="NoSpacing"/>
+        <w:ind w:left="1440"/>
+        <w:jc w:val="center"/>
+        <w:rPr>
+          <w:i/>
+        </w:rPr>
+      </w:pPr>
+      <w:r>
+        <w:rPr>
+          <w:i/>
+        </w:rPr>
+        <w:t>The page where the service provider views his/her current services including the search cust</w:t>
+      </w:r>
+      <w:r>
+        <w:rPr>
+          <w:i/>
+        </w:rPr>
+        <w:t>omer names and sort the columns functionality.</w:t>
+      </w:r>
+    </w:p>
+    <w:p>
+      <w:pPr>
+        <w:pStyle w:val="NoSpacing"/>
+        <w:ind w:left="1440"/>
+        <w:jc w:val="center"/>
+      </w:pPr>
+    </w:p>
+    <w:p>
+      <w:pPr>
+        <w:pStyle w:val="NoSpacing"/>
+        <w:ind w:left="1440"/>
         <w:jc w:val="center"/>
       </w:pPr>
       <w:r>
         <w:rPr>
           <w:noProof/>
-          <w:lang w:val="en-US"/>
+          <w:lang w:eastAsia="en-PH"/>
+        </w:rPr>
+        <w:drawing>
+          <wp:inline distT="0" distB="0" distL="0" distR="0" wp14:anchorId="62D81CE4" wp14:editId="0A94C595">
+            <wp:extent cx="5110204" cy="2511425"/>
+            <wp:effectExtent l="0" t="0" r="0" b="3175"/>
+            <wp:docPr id="6" name="Picture 6"/>
+            <wp:cNvGraphicFramePr>
+              <a:graphicFrameLocks xmlns:a="http://schemas.openxmlformats.org/drawingml/2006/main" noChangeAspect="1"/>
+            </wp:cNvGraphicFramePr>
+            <a:graphic xmlns:a="http://schemas.openxmlformats.org/drawingml/2006/main">
+              <a:graphicData uri="http://schemas.openxmlformats.org/drawingml/2006/picture">
+                <pic:pic xmlns:pic="http://schemas.openxmlformats.org/drawingml/2006/picture">
+                  <pic:nvPicPr>
+                    <pic:cNvPr id="1" name=""/>
+                    <pic:cNvPicPr/>
+                  </pic:nvPicPr>
+                  <pic:blipFill>
+                    <a:blip r:embed="rId8"/>
+                    <a:stretch>
+                      <a:fillRect/>
+                    </a:stretch>
+                  </pic:blipFill>
+                  <pic:spPr>
+                    <a:xfrm>
+                      <a:off x="0" y="0"/>
+                      <a:ext cx="5114360" cy="2513468"/>
+                    </a:xfrm>
+                    <a:prstGeom prst="rect">
+                      <a:avLst/>
+                    </a:prstGeom>
+                  </pic:spPr>
+                </pic:pic>
+              </a:graphicData>
+            </a:graphic>
+          </wp:inline>
+        </w:drawing>
+      </w:r>
+    </w:p>
+    <w:p>
+      <w:pPr>
+        <w:pStyle w:val="NoSpacing"/>
+        <w:ind w:left="1440"/>
+        <w:jc w:val="center"/>
+      </w:pPr>
+      <w:r>
+        <w:t>Figure 3. Current Services – Update Customer Status to ‘Done’ and ‘Update Customer Payment Status into ‘Paid’</w:t>
+      </w:r>
+    </w:p>
+    <w:p>
+      <w:pPr>
+        <w:pStyle w:val="NoSpacing"/>
+        <w:ind w:left="1440"/>
+        <w:jc w:val="center"/>
+        <w:rPr>
+          <w:i/>
+        </w:rPr>
+      </w:pPr>
+      <w:r>
+        <w:rPr>
+          <w:i/>
+        </w:rPr>
+        <w:t>The page from the current services where the service provider can update customer status to ‘done’ and payment status to ‘paid’.</w:t>
+      </w:r>
+    </w:p>
+    <w:p>
+      <w:pPr>
+        <w:pStyle w:val="NoSpacing"/>
+        <w:ind w:left="1440"/>
+        <w:jc w:val="center"/>
+      </w:pPr>
+      <w:r>
+        <w:rPr>
+          <w:noProof/>
+          <w:lang w:eastAsia="en-PH"/>
         </w:rPr>
         <w:lastRenderedPageBreak/>
         <w:drawing>
-          <wp:inline distT="0" distB="0" distL="0" distR="0" wp14:anchorId="7E597232" wp14:editId="5EB87F7F">
-            <wp:extent cx="5943600" cy="3208020"/>
+          <wp:inline distT="0" distB="0" distL="0" distR="0" wp14:anchorId="3251A9FD" wp14:editId="5CA336A9">
+            <wp:extent cx="5038725" cy="2478449"/>
+            <wp:effectExtent l="0" t="0" r="0" b="0"/>
+            <wp:docPr id="3" name="Picture 3"/>
+            <wp:cNvGraphicFramePr>
+              <a:graphicFrameLocks xmlns:a="http://schemas.openxmlformats.org/drawingml/2006/main" noChangeAspect="1"/>
+            </wp:cNvGraphicFramePr>
+            <a:graphic xmlns:a="http://schemas.openxmlformats.org/drawingml/2006/main">
+              <a:graphicData uri="http://schemas.openxmlformats.org/drawingml/2006/picture">
+                <pic:pic xmlns:pic="http://schemas.openxmlformats.org/drawingml/2006/picture">
+                  <pic:nvPicPr>
+                    <pic:cNvPr id="1" name=""/>
+                    <pic:cNvPicPr/>
+                  </pic:nvPicPr>
+                  <pic:blipFill>
+                    <a:blip r:embed="rId9"/>
+                    <a:stretch>
+                      <a:fillRect/>
+                    </a:stretch>
+                  </pic:blipFill>
+                  <pic:spPr>
+                    <a:xfrm>
+                      <a:off x="0" y="0"/>
+                      <a:ext cx="5075186" cy="2496383"/>
+                    </a:xfrm>
+                    <a:prstGeom prst="rect">
+                      <a:avLst/>
+                    </a:prstGeom>
+                  </pic:spPr>
+                </pic:pic>
+              </a:graphicData>
+            </a:graphic>
+          </wp:inline>
+        </w:drawing>
+      </w:r>
+    </w:p>
+    <w:p>
+      <w:pPr>
+        <w:pStyle w:val="NoSpacing"/>
+        <w:ind w:left="1440"/>
+        <w:jc w:val="center"/>
+      </w:pPr>
+      <w:r>
+        <w:t>Figure 4</w:t>
+      </w:r>
+      <w:r>
+        <w:t>. Service Requests</w:t>
+      </w:r>
+    </w:p>
+    <w:p>
+      <w:pPr>
+        <w:pStyle w:val="NoSpacing"/>
+        <w:ind w:left="1440"/>
+        <w:jc w:val="center"/>
+        <w:rPr>
+          <w:i/>
+        </w:rPr>
+      </w:pPr>
+      <w:r>
+        <w:rPr>
+          <w:i/>
+        </w:rPr>
+        <w:t>The page where the service provider views his/her service requests. He can also accept</w:t>
+      </w:r>
+      <w:r>
+        <w:rPr>
+          <w:i/>
+        </w:rPr>
+        <w:t xml:space="preserve"> services with search functionality and sort functionality.</w:t>
+      </w:r>
+    </w:p>
+    <w:p>
+      <w:pPr>
+        <w:pStyle w:val="NoSpacing"/>
+        <w:ind w:left="1440"/>
+        <w:jc w:val="center"/>
+      </w:pPr>
+    </w:p>
+    <w:p>
+      <w:pPr>
+        <w:pStyle w:val="NoSpacing"/>
+        <w:ind w:left="1440"/>
+        <w:jc w:val="center"/>
+      </w:pPr>
+      <w:r>
+        <w:rPr>
+          <w:noProof/>
+          <w:lang w:eastAsia="en-PH"/>
+        </w:rPr>
+        <w:drawing>
+          <wp:inline distT="0" distB="0" distL="0" distR="0" wp14:anchorId="3A27EF21" wp14:editId="1CD2EE17">
+            <wp:extent cx="5026542" cy="2401570"/>
+            <wp:effectExtent l="0" t="0" r="3175" b="0"/>
+            <wp:docPr id="7" name="Picture 7"/>
+            <wp:cNvGraphicFramePr>
+              <a:graphicFrameLocks xmlns:a="http://schemas.openxmlformats.org/drawingml/2006/main" noChangeAspect="1"/>
+            </wp:cNvGraphicFramePr>
+            <a:graphic xmlns:a="http://schemas.openxmlformats.org/drawingml/2006/main">
+              <a:graphicData uri="http://schemas.openxmlformats.org/drawingml/2006/picture">
+                <pic:pic xmlns:pic="http://schemas.openxmlformats.org/drawingml/2006/picture">
+                  <pic:nvPicPr>
+                    <pic:cNvPr id="1" name=""/>
+                    <pic:cNvPicPr/>
+                  </pic:nvPicPr>
+                  <pic:blipFill>
+                    <a:blip r:embed="rId10"/>
+                    <a:stretch>
+                      <a:fillRect/>
+                    </a:stretch>
+                  </pic:blipFill>
+                  <pic:spPr>
+                    <a:xfrm>
+                      <a:off x="0" y="0"/>
+                      <a:ext cx="5034949" cy="2405587"/>
+                    </a:xfrm>
+                    <a:prstGeom prst="rect">
+                      <a:avLst/>
+                    </a:prstGeom>
+                  </pic:spPr>
+                </pic:pic>
+              </a:graphicData>
+            </a:graphic>
+          </wp:inline>
+        </w:drawing>
+      </w:r>
+    </w:p>
+    <w:p>
+      <w:pPr>
+        <w:pStyle w:val="NoSpacing"/>
+        <w:ind w:left="1440"/>
+        <w:jc w:val="center"/>
+      </w:pPr>
+      <w:r>
+        <w:t>Figure 5. Service Requests – Accept Request</w:t>
+      </w:r>
+    </w:p>
+    <w:p>
+      <w:pPr>
+        <w:pStyle w:val="NoSpacing"/>
+        <w:ind w:left="1440"/>
+        <w:jc w:val="center"/>
+        <w:rPr>
+          <w:i/>
+        </w:rPr>
+      </w:pPr>
+      <w:r>
+        <w:rPr>
+          <w:i/>
+        </w:rPr>
+        <w:t>The page where the service provider can accept request by entering the request ID.</w:t>
+      </w:r>
+    </w:p>
+    <w:p>
+      <w:pPr>
+        <w:pStyle w:val="NoSpacing"/>
+        <w:ind w:left="1440"/>
+        <w:jc w:val="center"/>
+      </w:pPr>
+    </w:p>
+    <w:p>
+      <w:pPr>
+        <w:pStyle w:val="NoSpacing"/>
+        <w:ind w:left="1440"/>
+        <w:jc w:val="center"/>
+      </w:pPr>
+    </w:p>
+    <w:p>
+      <w:pPr>
+        <w:pStyle w:val="NoSpacing"/>
+        <w:ind w:left="1440"/>
+        <w:jc w:val="center"/>
+      </w:pPr>
+      <w:r>
+        <w:rPr>
+          <w:noProof/>
+          <w:lang w:eastAsia="en-PH"/>
+        </w:rPr>
+        <w:drawing>
+          <wp:inline distT="0" distB="0" distL="0" distR="0" wp14:anchorId="46772689" wp14:editId="34051A4E">
+            <wp:extent cx="5165872" cy="2534920"/>
+            <wp:effectExtent l="0" t="0" r="0" b="0"/>
+            <wp:docPr id="4" name="Picture 4"/>
+            <wp:cNvGraphicFramePr>
+              <a:graphicFrameLocks xmlns:a="http://schemas.openxmlformats.org/drawingml/2006/main" noChangeAspect="1"/>
+            </wp:cNvGraphicFramePr>
+            <a:graphic xmlns:a="http://schemas.openxmlformats.org/drawingml/2006/main">
+              <a:graphicData uri="http://schemas.openxmlformats.org/drawingml/2006/picture">
+                <pic:pic xmlns:pic="http://schemas.openxmlformats.org/drawingml/2006/picture">
+                  <pic:nvPicPr>
+                    <pic:cNvPr id="1" name=""/>
+                    <pic:cNvPicPr/>
+                  </pic:nvPicPr>
+                  <pic:blipFill>
+                    <a:blip r:embed="rId11"/>
+                    <a:stretch>
+                      <a:fillRect/>
+                    </a:stretch>
+                  </pic:blipFill>
+                  <pic:spPr>
+                    <a:xfrm>
+                      <a:off x="0" y="0"/>
+                      <a:ext cx="5186522" cy="2545053"/>
+                    </a:xfrm>
+                    <a:prstGeom prst="rect">
+                      <a:avLst/>
+                    </a:prstGeom>
+                  </pic:spPr>
+                </pic:pic>
+              </a:graphicData>
+            </a:graphic>
+          </wp:inline>
+        </w:drawing>
+      </w:r>
+    </w:p>
+    <w:p>
+      <w:pPr>
+        <w:pStyle w:val="NoSpacing"/>
+        <w:ind w:left="1440"/>
+        <w:jc w:val="center"/>
+      </w:pPr>
+      <w:r>
+        <w:t>Fi</w:t>
+      </w:r>
+      <w:r>
+        <w:t>gure 6</w:t>
+      </w:r>
+      <w:r>
+        <w:t>. History</w:t>
+      </w:r>
+    </w:p>
+    <w:p>
+      <w:pPr>
+        <w:pStyle w:val="NoSpacing"/>
+        <w:ind w:left="1440"/>
+        <w:jc w:val="center"/>
+      </w:pPr>
+      <w:r>
+        <w:rPr>
+          <w:i/>
+        </w:rPr>
+        <w:t>The page where the service provider can view his/her past customers that he/she</w:t>
+      </w:r>
+      <w:r>
+        <w:rPr>
+          <w:i/>
+        </w:rPr>
+        <w:t xml:space="preserve"> served with search and sort by functionality. </w:t>
+      </w:r>
+    </w:p>
+    <w:p>
+      <w:pPr>
+        <w:pStyle w:val="NoSpacing"/>
+        <w:ind w:left="1440"/>
+        <w:jc w:val="center"/>
+      </w:pPr>
+    </w:p>
+    <w:p>
+      <w:pPr>
+        <w:pStyle w:val="NoSpacing"/>
+        <w:ind w:left="1440"/>
+        <w:jc w:val="center"/>
+      </w:pPr>
+      <w:r>
+        <w:rPr>
+          <w:noProof/>
+          <w:lang w:eastAsia="en-PH"/>
+        </w:rPr>
+        <w:lastRenderedPageBreak/>
+        <w:drawing>
+          <wp:inline distT="0" distB="0" distL="0" distR="0" wp14:anchorId="3433D10F" wp14:editId="30F76AB3">
+            <wp:extent cx="5133284" cy="2534285"/>
             <wp:effectExtent l="0" t="0" r="0" b="0"/>
             <wp:docPr id="5" name="Picture 5"/>
             <wp:cNvGraphicFramePr>
@@ -1397,27 +1739,20 @@
                     <pic:cNvPr id="1" name=""/>
                     <pic:cNvPicPr/>
                   </pic:nvPicPr>
-                  <pic:blipFill rotWithShape="1">
-                    <a:blip r:embed="rId7"/>
-                    <a:srcRect t="3991"/>
-                    <a:stretch/>
+                  <pic:blipFill>
+                    <a:blip r:embed="rId12"/>
+                    <a:stretch>
+                      <a:fillRect/>
+                    </a:stretch>
                   </pic:blipFill>
-                  <pic:spPr bwMode="auto">
+                  <pic:spPr>
                     <a:xfrm>
                       <a:off x="0" y="0"/>
-                      <a:ext cx="5943600" cy="3208020"/>
+                      <a:ext cx="5145389" cy="2540261"/>
                     </a:xfrm>
                     <a:prstGeom prst="rect">
                       <a:avLst/>
                     </a:prstGeom>
-                    <a:ln>
-                      <a:noFill/>
-                    </a:ln>
-                    <a:extLst>
-                      <a:ext uri="{53640926-AAD7-44D8-BBD7-CCE9431645EC}">
-                        <a14:shadowObscured xmlns:a14="http://schemas.microsoft.com/office/drawing/2010/main"/>
-                      </a:ext>
-                    </a:extLst>
                   </pic:spPr>
                 </pic:pic>
               </a:graphicData>
@@ -1429,86 +1764,52 @@
     <w:p>
       <w:pPr>
         <w:pStyle w:val="NoSpacing"/>
-        <w:jc w:val="center"/>
-      </w:pPr>
-    </w:p>
-    <w:p>
-      <w:pPr>
-        <w:pStyle w:val="NoSpacing"/>
-        <w:jc w:val="center"/>
-      </w:pPr>
-      <w:r>
-        <w:t>Fig 1.1 Public Face</w:t>
-      </w:r>
-    </w:p>
-    <w:p>
-      <w:pPr>
-        <w:pStyle w:val="NoSpacing"/>
-        <w:jc w:val="center"/>
-      </w:pPr>
-      <w:r>
-        <w:t>In this is page of iTuTor the visitor can view the Services Offered.</w:t>
-      </w:r>
-    </w:p>
-    <w:p>
-      <w:pPr>
-        <w:pStyle w:val="NoSpacing"/>
-        <w:jc w:val="center"/>
-      </w:pPr>
-    </w:p>
-    <w:p>
-      <w:pPr>
-        <w:pStyle w:val="NoSpacing"/>
-        <w:jc w:val="center"/>
-      </w:pPr>
-    </w:p>
-    <w:p>
-      <w:pPr>
-        <w:pStyle w:val="NoSpacing"/>
-        <w:jc w:val="center"/>
-      </w:pPr>
-    </w:p>
-    <w:p>
-      <w:pPr>
-        <w:pStyle w:val="NoSpacing"/>
-        <w:jc w:val="center"/>
-      </w:pPr>
-    </w:p>
-    <w:p>
-      <w:pPr>
-        <w:pStyle w:val="NoSpacing"/>
-        <w:jc w:val="center"/>
-      </w:pPr>
-    </w:p>
-    <w:p>
-      <w:pPr>
-        <w:pStyle w:val="NoSpacing"/>
-        <w:jc w:val="center"/>
-      </w:pPr>
-    </w:p>
-    <w:p>
-      <w:pPr>
-        <w:pStyle w:val="NoSpacing"/>
+        <w:ind w:left="1440"/>
+        <w:jc w:val="center"/>
+      </w:pPr>
+      <w:r>
+        <w:t>Figure 7</w:t>
+      </w:r>
+      <w:r>
+        <w:t>. View Profile</w:t>
+      </w:r>
+    </w:p>
+    <w:p>
+      <w:pPr>
+        <w:pStyle w:val="NoSpacing"/>
+        <w:ind w:left="1440"/>
+        <w:jc w:val="center"/>
+      </w:pPr>
+      <w:r>
+        <w:rPr>
+          <w:i/>
+        </w:rPr>
+        <w:t>The page where the service provider can view his/her profile information.</w:t>
+      </w:r>
+    </w:p>
+    <w:p>
+      <w:pPr>
+        <w:pStyle w:val="NoSpacing"/>
+        <w:ind w:left="1440"/>
+        <w:jc w:val="center"/>
+      </w:pPr>
+    </w:p>
+    <w:p>
+      <w:pPr>
+        <w:pStyle w:val="NoSpacing"/>
+        <w:ind w:left="1440"/>
         <w:jc w:val="center"/>
       </w:pPr>
       <w:r>
         <w:rPr>
           <w:noProof/>
-          <w:lang w:val="en-US"/>
+          <w:lang w:eastAsia="en-PH"/>
         </w:rPr>
         <w:drawing>
-          <wp:anchor distT="0" distB="0" distL="114300" distR="114300" simplePos="0" relativeHeight="251660288" behindDoc="0" locked="0" layoutInCell="1" allowOverlap="1" wp14:anchorId="73449CDF" wp14:editId="2A43169E">
-            <wp:simplePos x="0" y="0"/>
-            <wp:positionH relativeFrom="margin">
-              <wp:posOffset>0</wp:posOffset>
-            </wp:positionH>
-            <wp:positionV relativeFrom="paragraph">
-              <wp:posOffset>337820</wp:posOffset>
-            </wp:positionV>
-            <wp:extent cx="5943600" cy="3208020"/>
-            <wp:effectExtent l="0" t="0" r="0" b="0"/>
-            <wp:wrapSquare wrapText="bothSides"/>
-            <wp:docPr id="3" name="Picture 3"/>
+          <wp:inline distT="0" distB="0" distL="0" distR="0" wp14:anchorId="485B18C9" wp14:editId="132150E7">
+            <wp:extent cx="5101622" cy="2539365"/>
+            <wp:effectExtent l="0" t="0" r="3810" b="0"/>
+            <wp:docPr id="8" name="Picture 8"/>
             <wp:cNvGraphicFramePr>
               <a:graphicFrameLocks xmlns:a="http://schemas.openxmlformats.org/drawingml/2006/main" noChangeAspect="1"/>
             </wp:cNvGraphicFramePr>
@@ -1519,331 +1820,251 @@
                     <pic:cNvPr id="1" name=""/>
                     <pic:cNvPicPr/>
                   </pic:nvPicPr>
-                  <pic:blipFill rotWithShape="1">
-                    <a:blip r:embed="rId8">
-                      <a:extLst>
-                        <a:ext uri="{28A0092B-C50C-407E-A947-70E740481C1C}">
-                          <a14:useLocalDpi xmlns:a14="http://schemas.microsoft.com/office/drawing/2010/main" val="0"/>
-                        </a:ext>
-                      </a:extLst>
-                    </a:blip>
-                    <a:srcRect t="3991"/>
-                    <a:stretch/>
+                  <pic:blipFill>
+                    <a:blip r:embed="rId13"/>
+                    <a:stretch>
+                      <a:fillRect/>
+                    </a:stretch>
                   </pic:blipFill>
-                  <pic:spPr bwMode="auto">
+                  <pic:spPr>
                     <a:xfrm>
                       <a:off x="0" y="0"/>
-                      <a:ext cx="5943600" cy="3208020"/>
+                      <a:ext cx="5102301" cy="2539703"/>
                     </a:xfrm>
                     <a:prstGeom prst="rect">
                       <a:avLst/>
                     </a:prstGeom>
-                    <a:ln>
-                      <a:noFill/>
-                    </a:ln>
-                    <a:extLst>
-                      <a:ext uri="{53640926-AAD7-44D8-BBD7-CCE9431645EC}">
-                        <a14:shadowObscured xmlns:a14="http://schemas.microsoft.com/office/drawing/2010/main"/>
-                      </a:ext>
-                    </a:extLst>
                   </pic:spPr>
                 </pic:pic>
               </a:graphicData>
             </a:graphic>
-            <wp14:sizeRelH relativeFrom="page">
-              <wp14:pctWidth>0</wp14:pctWidth>
-            </wp14:sizeRelH>
-            <wp14:sizeRelV relativeFrom="page">
-              <wp14:pctHeight>0</wp14:pctHeight>
-            </wp14:sizeRelV>
-          </wp:anchor>
+          </wp:inline>
         </w:drawing>
       </w:r>
     </w:p>
     <w:p>
       <w:pPr>
         <w:pStyle w:val="NoSpacing"/>
-      </w:pPr>
-    </w:p>
-    <w:p>
-      <w:pPr>
-        <w:pStyle w:val="NoSpacing"/>
-        <w:jc w:val="center"/>
-      </w:pPr>
-      <w:r>
-        <w:t>Fig 1.2 Public Face</w:t>
-      </w:r>
-    </w:p>
-    <w:p>
-      <w:pPr>
-        <w:pStyle w:val="NoSpacing"/>
-        <w:jc w:val="center"/>
-      </w:pPr>
-      <w:r>
-        <w:t>In this page of iTuToR the visitor or user can select to log in as a customer or service provider.</w:t>
-      </w:r>
-    </w:p>
-    <w:p>
-      <w:pPr>
-        <w:pStyle w:val="NoSpacing"/>
-      </w:pPr>
-    </w:p>
-    <w:p>
-      <w:pPr>
-        <w:pStyle w:val="NoSpacing"/>
-      </w:pPr>
-    </w:p>
-    <w:p>
-      <w:pPr>
-        <w:pStyle w:val="NoSpacing"/>
-      </w:pPr>
-    </w:p>
-    <w:p>
-      <w:pPr>
-        <w:pStyle w:val="NoSpacing"/>
-      </w:pPr>
-    </w:p>
-    <w:p>
-      <w:pPr>
-        <w:pStyle w:val="NoSpacing"/>
-      </w:pPr>
-    </w:p>
-    <w:p>
-      <w:pPr>
-        <w:pStyle w:val="NoSpacing"/>
-      </w:pPr>
-    </w:p>
-    <w:p>
-      <w:pPr>
-        <w:pStyle w:val="NoSpacing"/>
-      </w:pPr>
-    </w:p>
-    <w:p>
-      <w:pPr>
-        <w:pStyle w:val="NoSpacing"/>
-      </w:pPr>
-      <w:r>
+        <w:ind w:left="1440"/>
+        <w:jc w:val="center"/>
+      </w:pPr>
+      <w:r>
+        <w:t>Figure 8. Edit Profile</w:t>
+      </w:r>
+    </w:p>
+    <w:p>
+      <w:pPr>
+        <w:pStyle w:val="NoSpacing"/>
+        <w:ind w:left="1440"/>
+        <w:jc w:val="center"/>
         <w:rPr>
-          <w:noProof/>
-          <w:lang w:val="en-US"/>
+          <w:i/>
         </w:rPr>
-        <w:lastRenderedPageBreak/>
-        <w:drawing>
-          <wp:anchor distT="0" distB="0" distL="114300" distR="114300" simplePos="0" relativeHeight="251661312" behindDoc="0" locked="0" layoutInCell="1" allowOverlap="1" wp14:anchorId="1C3A9732" wp14:editId="0EC71D21">
-            <wp:simplePos x="0" y="0"/>
-            <wp:positionH relativeFrom="margin">
-              <wp:posOffset>0</wp:posOffset>
-            </wp:positionH>
-            <wp:positionV relativeFrom="paragraph">
-              <wp:posOffset>219075</wp:posOffset>
-            </wp:positionV>
-            <wp:extent cx="5943600" cy="3208020"/>
-            <wp:effectExtent l="0" t="0" r="0" b="0"/>
-            <wp:wrapSquare wrapText="bothSides"/>
-            <wp:docPr id="6" name="Picture 6"/>
-            <wp:cNvGraphicFramePr>
-              <a:graphicFrameLocks xmlns:a="http://schemas.openxmlformats.org/drawingml/2006/main" noChangeAspect="1"/>
-            </wp:cNvGraphicFramePr>
-            <a:graphic xmlns:a="http://schemas.openxmlformats.org/drawingml/2006/main">
-              <a:graphicData uri="http://schemas.openxmlformats.org/drawingml/2006/picture">
-                <pic:pic xmlns:pic="http://schemas.openxmlformats.org/drawingml/2006/picture">
-                  <pic:nvPicPr>
-                    <pic:cNvPr id="1" name=""/>
-                    <pic:cNvPicPr/>
-                  </pic:nvPicPr>
-                  <pic:blipFill rotWithShape="1">
-                    <a:blip r:embed="rId9">
-                      <a:extLst>
-                        <a:ext uri="{28A0092B-C50C-407E-A947-70E740481C1C}">
-                          <a14:useLocalDpi xmlns:a14="http://schemas.microsoft.com/office/drawing/2010/main" val="0"/>
-                        </a:ext>
-                      </a:extLst>
-                    </a:blip>
-                    <a:srcRect t="3991"/>
-                    <a:stretch/>
-                  </pic:blipFill>
-                  <pic:spPr bwMode="auto">
-                    <a:xfrm>
-                      <a:off x="0" y="0"/>
-                      <a:ext cx="5943600" cy="3208020"/>
-                    </a:xfrm>
-                    <a:prstGeom prst="rect">
-                      <a:avLst/>
-                    </a:prstGeom>
-                    <a:ln>
-                      <a:noFill/>
-                    </a:ln>
-                    <a:extLst>
-                      <a:ext uri="{53640926-AAD7-44D8-BBD7-CCE9431645EC}">
-                        <a14:shadowObscured xmlns:a14="http://schemas.microsoft.com/office/drawing/2010/main"/>
-                      </a:ext>
-                    </a:extLst>
-                  </pic:spPr>
-                </pic:pic>
-              </a:graphicData>
-            </a:graphic>
-            <wp14:sizeRelH relativeFrom="page">
-              <wp14:pctWidth>0</wp14:pctWidth>
-            </wp14:sizeRelH>
-            <wp14:sizeRelV relativeFrom="page">
-              <wp14:pctHeight>0</wp14:pctHeight>
-            </wp14:sizeRelV>
-          </wp:anchor>
-        </w:drawing>
-      </w:r>
-    </w:p>
-    <w:p>
-      <w:pPr>
-        <w:pStyle w:val="NoSpacing"/>
-      </w:pPr>
-    </w:p>
-    <w:p>
-      <w:pPr>
-        <w:pStyle w:val="NoSpacing"/>
-        <w:jc w:val="center"/>
-      </w:pPr>
-      <w:r>
-        <w:t>Fig 1.3 Public Face</w:t>
-      </w:r>
-    </w:p>
-    <w:p>
-      <w:pPr>
-        <w:pStyle w:val="NoSpacing"/>
-        <w:jc w:val="center"/>
-      </w:pPr>
-      <w:r>
-        <w:t>In this page of iTuTor the user can now log in</w:t>
-      </w:r>
-      <w:r>
-        <w:t>.</w:t>
-      </w:r>
-    </w:p>
-    <w:p>
-      <w:pPr>
-        <w:pStyle w:val="NoSpacing"/>
-        <w:jc w:val="center"/>
-      </w:pPr>
-    </w:p>
-    <w:p>
-      <w:pPr>
-        <w:pStyle w:val="NoSpacing"/>
-        <w:jc w:val="center"/>
-      </w:pPr>
-    </w:p>
-    <w:p>
-      <w:pPr>
-        <w:pStyle w:val="NoSpacing"/>
-        <w:jc w:val="center"/>
-      </w:pPr>
-    </w:p>
-    <w:p>
-      <w:pPr>
-        <w:pStyle w:val="NoSpacing"/>
-        <w:jc w:val="center"/>
-      </w:pPr>
-    </w:p>
-    <w:p>
-      <w:pPr>
-        <w:pStyle w:val="NoSpacing"/>
-        <w:jc w:val="center"/>
-      </w:pPr>
-    </w:p>
-    <w:p>
-      <w:pPr>
-        <w:pStyle w:val="NoSpacing"/>
-        <w:jc w:val="center"/>
-      </w:pPr>
-    </w:p>
-    <w:p>
-      <w:pPr>
-        <w:pStyle w:val="NoSpacing"/>
-        <w:jc w:val="center"/>
-      </w:pPr>
-    </w:p>
-    <w:p>
-      <w:pPr>
-        <w:pStyle w:val="NoSpacing"/>
-        <w:jc w:val="center"/>
-      </w:pPr>
+      </w:pPr>
+      <w:r>
+        <w:rPr>
+          <w:i/>
+        </w:rPr>
+        <w:t>The page where the service provider can edit his/her profile information.</w:t>
+      </w:r>
       <w:bookmarkStart w:id="0" w:name="_GoBack"/>
       <w:bookmarkEnd w:id="0"/>
     </w:p>
     <w:p>
       <w:pPr>
         <w:pStyle w:val="NoSpacing"/>
-        <w:jc w:val="center"/>
-      </w:pPr>
-    </w:p>
-    <w:p>
-      <w:pPr>
-        <w:pStyle w:val="NoSpacing"/>
-        <w:jc w:val="center"/>
-      </w:pPr>
-    </w:p>
-    <w:p>
-      <w:pPr>
-        <w:pStyle w:val="NoSpacing"/>
-        <w:jc w:val="center"/>
-      </w:pPr>
-    </w:p>
-    <w:p>
-      <w:pPr>
-        <w:pStyle w:val="NoSpacing"/>
-        <w:jc w:val="center"/>
-      </w:pPr>
-    </w:p>
-    <w:p>
-      <w:pPr>
-        <w:pStyle w:val="NoSpacing"/>
-        <w:jc w:val="center"/>
-      </w:pPr>
-    </w:p>
-    <w:p>
-      <w:pPr>
-        <w:pStyle w:val="NoSpacing"/>
-        <w:jc w:val="center"/>
-      </w:pPr>
-    </w:p>
-    <w:p>
-      <w:pPr>
-        <w:pStyle w:val="NoSpacing"/>
-        <w:jc w:val="center"/>
-      </w:pPr>
-    </w:p>
-    <w:p>
-      <w:pPr>
-        <w:pStyle w:val="NoSpacing"/>
-        <w:jc w:val="center"/>
-      </w:pPr>
-    </w:p>
-    <w:p>
-      <w:pPr>
-        <w:pStyle w:val="NoSpacing"/>
-        <w:jc w:val="center"/>
-      </w:pPr>
-    </w:p>
-    <w:p>
-      <w:pPr>
-        <w:pStyle w:val="NoSpacing"/>
-        <w:jc w:val="center"/>
-      </w:pPr>
-    </w:p>
-    <w:p>
-      <w:pPr>
-        <w:pStyle w:val="NoSpacing"/>
-        <w:jc w:val="center"/>
-      </w:pPr>
-    </w:p>
-    <w:p>
-      <w:pPr>
-        <w:pStyle w:val="NoSpacing"/>
-        <w:jc w:val="center"/>
-      </w:pPr>
-    </w:p>
-    <w:p>
-      <w:pPr>
-        <w:pStyle w:val="NoSpacing"/>
-        <w:jc w:val="center"/>
+        <w:numPr>
+          <w:ilvl w:val="0"/>
+          <w:numId w:val="1"/>
+        </w:numPr>
+      </w:pPr>
+      <w:r>
+        <w:t>Client Module</w:t>
+      </w:r>
+    </w:p>
+    <w:p>
+      <w:pPr>
+        <w:pStyle w:val="NoSpacing"/>
+      </w:pPr>
+    </w:p>
+    <w:p>
+      <w:pPr>
+        <w:pStyle w:val="NoSpacing"/>
+      </w:pPr>
+    </w:p>
+    <w:p>
+      <w:pPr>
+        <w:pStyle w:val="NoSpacing"/>
+      </w:pPr>
+    </w:p>
+    <w:p>
+      <w:pPr>
+        <w:pStyle w:val="NoSpacing"/>
+      </w:pPr>
+    </w:p>
+    <w:p>
+      <w:pPr>
+        <w:pStyle w:val="NoSpacing"/>
+      </w:pPr>
+    </w:p>
+    <w:p>
+      <w:pPr>
+        <w:pStyle w:val="NoSpacing"/>
+      </w:pPr>
+    </w:p>
+    <w:p>
+      <w:pPr>
+        <w:pStyle w:val="NoSpacing"/>
+      </w:pPr>
+    </w:p>
+    <w:p>
+      <w:pPr>
+        <w:pStyle w:val="NoSpacing"/>
+      </w:pPr>
+    </w:p>
+    <w:p>
+      <w:pPr>
+        <w:pStyle w:val="NoSpacing"/>
+      </w:pPr>
+    </w:p>
+    <w:p>
+      <w:pPr>
+        <w:pStyle w:val="NoSpacing"/>
+      </w:pPr>
+    </w:p>
+    <w:p>
+      <w:pPr>
+        <w:pStyle w:val="NoSpacing"/>
+      </w:pPr>
+    </w:p>
+    <w:p>
+      <w:pPr>
+        <w:pStyle w:val="NoSpacing"/>
+      </w:pPr>
+    </w:p>
+    <w:p>
+      <w:pPr>
+        <w:pStyle w:val="NoSpacing"/>
+      </w:pPr>
+    </w:p>
+    <w:p>
+      <w:pPr>
+        <w:pStyle w:val="NoSpacing"/>
+      </w:pPr>
+    </w:p>
+    <w:p>
+      <w:pPr>
+        <w:pStyle w:val="NoSpacing"/>
+      </w:pPr>
+    </w:p>
+    <w:p>
+      <w:pPr>
+        <w:pStyle w:val="NoSpacing"/>
+      </w:pPr>
+    </w:p>
+    <w:p>
+      <w:pPr>
+        <w:pStyle w:val="NoSpacing"/>
+      </w:pPr>
+    </w:p>
+    <w:p>
+      <w:pPr>
+        <w:pStyle w:val="NoSpacing"/>
+      </w:pPr>
+    </w:p>
+    <w:p>
+      <w:pPr>
+        <w:pStyle w:val="NoSpacing"/>
+      </w:pPr>
+    </w:p>
+    <w:p>
+      <w:pPr>
+        <w:pStyle w:val="NoSpacing"/>
+      </w:pPr>
+    </w:p>
+    <w:p>
+      <w:pPr>
+        <w:pStyle w:val="NoSpacing"/>
+      </w:pPr>
+    </w:p>
+    <w:p>
+      <w:pPr>
+        <w:pStyle w:val="NoSpacing"/>
+      </w:pPr>
+    </w:p>
+    <w:p>
+      <w:pPr>
+        <w:pStyle w:val="NoSpacing"/>
+      </w:pPr>
+    </w:p>
+    <w:p>
+      <w:pPr>
+        <w:pStyle w:val="NoSpacing"/>
+      </w:pPr>
+    </w:p>
+    <w:p>
+      <w:pPr>
+        <w:pStyle w:val="NoSpacing"/>
+      </w:pPr>
+    </w:p>
+    <w:p>
+      <w:pPr>
+        <w:pStyle w:val="NoSpacing"/>
+      </w:pPr>
+    </w:p>
+    <w:p>
+      <w:pPr>
+        <w:pStyle w:val="NoSpacing"/>
+      </w:pPr>
+    </w:p>
+    <w:p>
+      <w:pPr>
+        <w:pStyle w:val="NoSpacing"/>
+      </w:pPr>
+    </w:p>
+    <w:p>
+      <w:pPr>
+        <w:pStyle w:val="NoSpacing"/>
+      </w:pPr>
+    </w:p>
+    <w:p>
+      <w:pPr>
+        <w:pStyle w:val="NoSpacing"/>
+      </w:pPr>
+    </w:p>
+    <w:p>
+      <w:pPr>
+        <w:pStyle w:val="NoSpacing"/>
+      </w:pPr>
+    </w:p>
+    <w:p>
+      <w:pPr>
+        <w:pStyle w:val="NoSpacing"/>
+      </w:pPr>
+    </w:p>
+    <w:p>
+      <w:pPr>
+        <w:pStyle w:val="NoSpacing"/>
+      </w:pPr>
+    </w:p>
+    <w:p>
+      <w:pPr>
+        <w:pStyle w:val="NoSpacing"/>
+      </w:pPr>
+    </w:p>
+    <w:p>
+      <w:pPr>
+        <w:pStyle w:val="NoSpacing"/>
+      </w:pPr>
+    </w:p>
+    <w:p>
+      <w:pPr>
+        <w:pStyle w:val="NoSpacing"/>
+      </w:pPr>
+    </w:p>
+    <w:p>
+      <w:pPr>
+        <w:pStyle w:val="NoSpacing"/>
       </w:pPr>
     </w:p>
     <w:p>
@@ -2751,6 +2972,7 @@
               <w:pStyle w:val="NoSpacing"/>
             </w:pPr>
             <w:r>
+              <w:lastRenderedPageBreak/>
               <w:t>Macanlalay, Abigail</w:t>
             </w:r>
           </w:p>
@@ -2995,10 +3217,185 @@
 <file path=word/numbering.xml><?xml version="1.0" encoding="utf-8"?>
 <w:numbering xmlns:wpc="http://schemas.microsoft.com/office/word/2010/wordprocessingCanvas" xmlns:cx="http://schemas.microsoft.com/office/drawing/2014/chartex" xmlns:mc="http://schemas.openxmlformats.org/markup-compatibility/2006" xmlns:o="urn:schemas-microsoft-com:office:office" xmlns:r="http://schemas.openxmlformats.org/officeDocument/2006/relationships" xmlns:m="http://schemas.openxmlformats.org/officeDocument/2006/math" xmlns:v="urn:schemas-microsoft-com:vml" xmlns:wp14="http://schemas.microsoft.com/office/word/2010/wordprocessingDrawing" xmlns:wp="http://schemas.openxmlformats.org/drawingml/2006/wordprocessingDrawing" xmlns:w10="urn:schemas-microsoft-com:office:word" xmlns:w="http://schemas.openxmlformats.org/wordprocessingml/2006/main" xmlns:w14="http://schemas.microsoft.com/office/word/2010/wordml" xmlns:w15="http://schemas.microsoft.com/office/word/2012/wordml" xmlns:w16se="http://schemas.microsoft.com/office/word/2015/wordml/symex" xmlns:wpg="http://schemas.microsoft.com/office/word/2010/wordprocessingGroup" xmlns:wpi="http://schemas.microsoft.com/office/word/2010/wordprocessingInk" xmlns:wne="http://schemas.microsoft.com/office/word/2006/wordml" xmlns:wps="http://schemas.microsoft.com/office/word/2010/wordprocessingShape" mc:Ignorable="w14 w15 w16se wp14">
   <w:abstractNum w:abstractNumId="0" w15:restartNumberingAfterBreak="0">
-    <w:nsid w:val="2B3D6DC1"/>
+    <w:nsid w:val="00864DBA"/>
     <w:multiLevelType w:val="hybridMultilevel"/>
-    <w:tmpl w:val="4AC851D4"/>
-    <w:lvl w:ilvl="0" w:tplc="8012D34A">
+    <w:tmpl w:val="382EC902"/>
+    <w:lvl w:ilvl="0" w:tplc="AE00D7BE">
+      <w:start w:val="1"/>
+      <w:numFmt w:val="decimal"/>
+      <w:lvlText w:val="%1."/>
+      <w:lvlJc w:val="left"/>
+      <w:pPr>
+        <w:ind w:left="720" w:hanging="360"/>
+      </w:pPr>
+      <w:rPr>
+        <w:rFonts w:hint="default"/>
+      </w:rPr>
+    </w:lvl>
+    <w:lvl w:ilvl="1" w:tplc="34090019" w:tentative="1">
+      <w:start w:val="1"/>
+      <w:numFmt w:val="lowerLetter"/>
+      <w:lvlText w:val="%2."/>
+      <w:lvlJc w:val="left"/>
+      <w:pPr>
+        <w:ind w:left="1440" w:hanging="360"/>
+      </w:pPr>
+    </w:lvl>
+    <w:lvl w:ilvl="2" w:tplc="3409001B" w:tentative="1">
+      <w:start w:val="1"/>
+      <w:numFmt w:val="lowerRoman"/>
+      <w:lvlText w:val="%3."/>
+      <w:lvlJc w:val="right"/>
+      <w:pPr>
+        <w:ind w:left="2160" w:hanging="180"/>
+      </w:pPr>
+    </w:lvl>
+    <w:lvl w:ilvl="3" w:tplc="3409000F" w:tentative="1">
+      <w:start w:val="1"/>
+      <w:numFmt w:val="decimal"/>
+      <w:lvlText w:val="%4."/>
+      <w:lvlJc w:val="left"/>
+      <w:pPr>
+        <w:ind w:left="2880" w:hanging="360"/>
+      </w:pPr>
+    </w:lvl>
+    <w:lvl w:ilvl="4" w:tplc="34090019" w:tentative="1">
+      <w:start w:val="1"/>
+      <w:numFmt w:val="lowerLetter"/>
+      <w:lvlText w:val="%5."/>
+      <w:lvlJc w:val="left"/>
+      <w:pPr>
+        <w:ind w:left="3600" w:hanging="360"/>
+      </w:pPr>
+    </w:lvl>
+    <w:lvl w:ilvl="5" w:tplc="3409001B" w:tentative="1">
+      <w:start w:val="1"/>
+      <w:numFmt w:val="lowerRoman"/>
+      <w:lvlText w:val="%6."/>
+      <w:lvlJc w:val="right"/>
+      <w:pPr>
+        <w:ind w:left="4320" w:hanging="180"/>
+      </w:pPr>
+    </w:lvl>
+    <w:lvl w:ilvl="6" w:tplc="3409000F" w:tentative="1">
+      <w:start w:val="1"/>
+      <w:numFmt w:val="decimal"/>
+      <w:lvlText w:val="%7."/>
+      <w:lvlJc w:val="left"/>
+      <w:pPr>
+        <w:ind w:left="5040" w:hanging="360"/>
+      </w:pPr>
+    </w:lvl>
+    <w:lvl w:ilvl="7" w:tplc="34090019" w:tentative="1">
+      <w:start w:val="1"/>
+      <w:numFmt w:val="lowerLetter"/>
+      <w:lvlText w:val="%8."/>
+      <w:lvlJc w:val="left"/>
+      <w:pPr>
+        <w:ind w:left="5760" w:hanging="360"/>
+      </w:pPr>
+    </w:lvl>
+    <w:lvl w:ilvl="8" w:tplc="3409001B" w:tentative="1">
+      <w:start w:val="1"/>
+      <w:numFmt w:val="lowerRoman"/>
+      <w:lvlText w:val="%9."/>
+      <w:lvlJc w:val="right"/>
+      <w:pPr>
+        <w:ind w:left="6480" w:hanging="180"/>
+      </w:pPr>
+    </w:lvl>
+  </w:abstractNum>
+  <w:abstractNum w:abstractNumId="1" w15:restartNumberingAfterBreak="0">
+    <w:nsid w:val="0DD13D04"/>
+    <w:multiLevelType w:val="hybridMultilevel"/>
+    <w:tmpl w:val="08EEE336"/>
+    <w:lvl w:ilvl="0" w:tplc="3409000F">
+      <w:start w:val="1"/>
+      <w:numFmt w:val="decimal"/>
+      <w:lvlText w:val="%1."/>
+      <w:lvlJc w:val="left"/>
+      <w:pPr>
+        <w:ind w:left="720" w:hanging="360"/>
+      </w:pPr>
+    </w:lvl>
+    <w:lvl w:ilvl="1" w:tplc="34090019" w:tentative="1">
+      <w:start w:val="1"/>
+      <w:numFmt w:val="lowerLetter"/>
+      <w:lvlText w:val="%2."/>
+      <w:lvlJc w:val="left"/>
+      <w:pPr>
+        <w:ind w:left="1440" w:hanging="360"/>
+      </w:pPr>
+    </w:lvl>
+    <w:lvl w:ilvl="2" w:tplc="3409001B" w:tentative="1">
+      <w:start w:val="1"/>
+      <w:numFmt w:val="lowerRoman"/>
+      <w:lvlText w:val="%3."/>
+      <w:lvlJc w:val="right"/>
+      <w:pPr>
+        <w:ind w:left="2160" w:hanging="180"/>
+      </w:pPr>
+    </w:lvl>
+    <w:lvl w:ilvl="3" w:tplc="3409000F" w:tentative="1">
+      <w:start w:val="1"/>
+      <w:numFmt w:val="decimal"/>
+      <w:lvlText w:val="%4."/>
+      <w:lvlJc w:val="left"/>
+      <w:pPr>
+        <w:ind w:left="2880" w:hanging="360"/>
+      </w:pPr>
+    </w:lvl>
+    <w:lvl w:ilvl="4" w:tplc="34090019" w:tentative="1">
+      <w:start w:val="1"/>
+      <w:numFmt w:val="lowerLetter"/>
+      <w:lvlText w:val="%5."/>
+      <w:lvlJc w:val="left"/>
+      <w:pPr>
+        <w:ind w:left="3600" w:hanging="360"/>
+      </w:pPr>
+    </w:lvl>
+    <w:lvl w:ilvl="5" w:tplc="3409001B" w:tentative="1">
+      <w:start w:val="1"/>
+      <w:numFmt w:val="lowerRoman"/>
+      <w:lvlText w:val="%6."/>
+      <w:lvlJc w:val="right"/>
+      <w:pPr>
+        <w:ind w:left="4320" w:hanging="180"/>
+      </w:pPr>
+    </w:lvl>
+    <w:lvl w:ilvl="6" w:tplc="3409000F" w:tentative="1">
+      <w:start w:val="1"/>
+      <w:numFmt w:val="decimal"/>
+      <w:lvlText w:val="%7."/>
+      <w:lvlJc w:val="left"/>
+      <w:pPr>
+        <w:ind w:left="5040" w:hanging="360"/>
+      </w:pPr>
+    </w:lvl>
+    <w:lvl w:ilvl="7" w:tplc="34090019" w:tentative="1">
+      <w:start w:val="1"/>
+      <w:numFmt w:val="lowerLetter"/>
+      <w:lvlText w:val="%8."/>
+      <w:lvlJc w:val="left"/>
+      <w:pPr>
+        <w:ind w:left="5760" w:hanging="360"/>
+      </w:pPr>
+    </w:lvl>
+    <w:lvl w:ilvl="8" w:tplc="3409001B" w:tentative="1">
+      <w:start w:val="1"/>
+      <w:numFmt w:val="lowerRoman"/>
+      <w:lvlText w:val="%9."/>
+      <w:lvlJc w:val="right"/>
+      <w:pPr>
+        <w:ind w:left="6480" w:hanging="180"/>
+      </w:pPr>
+    </w:lvl>
+  </w:abstractNum>
+  <w:abstractNum w:abstractNumId="2" w15:restartNumberingAfterBreak="0">
+    <w:nsid w:val="1A8B0CED"/>
+    <w:multiLevelType w:val="hybridMultilevel"/>
+    <w:tmpl w:val="8056F0DA"/>
+    <w:lvl w:ilvl="0" w:tplc="4FDE70EC">
       <w:start w:val="1"/>
       <w:numFmt w:val="upperRoman"/>
       <w:lvlText w:val="%1."/>
@@ -3010,7 +3407,7 @@
         <w:rFonts w:hint="default"/>
       </w:rPr>
     </w:lvl>
-    <w:lvl w:ilvl="1" w:tplc="04090019" w:tentative="1">
+    <w:lvl w:ilvl="1" w:tplc="34090019">
       <w:start w:val="1"/>
       <w:numFmt w:val="lowerLetter"/>
       <w:lvlText w:val="%2."/>
@@ -3019,7 +3416,7 @@
         <w:ind w:left="1440" w:hanging="360"/>
       </w:pPr>
     </w:lvl>
-    <w:lvl w:ilvl="2" w:tplc="0409001B" w:tentative="1">
+    <w:lvl w:ilvl="2" w:tplc="3409001B">
       <w:start w:val="1"/>
       <w:numFmt w:val="lowerRoman"/>
       <w:lvlText w:val="%3."/>
@@ -3028,7 +3425,7 @@
         <w:ind w:left="2160" w:hanging="180"/>
       </w:pPr>
     </w:lvl>
-    <w:lvl w:ilvl="3" w:tplc="0409000F" w:tentative="1">
+    <w:lvl w:ilvl="3" w:tplc="3409000F">
       <w:start w:val="1"/>
       <w:numFmt w:val="decimal"/>
       <w:lvlText w:val="%4."/>
@@ -3037,7 +3434,7 @@
         <w:ind w:left="2880" w:hanging="360"/>
       </w:pPr>
     </w:lvl>
-    <w:lvl w:ilvl="4" w:tplc="04090019" w:tentative="1">
+    <w:lvl w:ilvl="4" w:tplc="34090019" w:tentative="1">
       <w:start w:val="1"/>
       <w:numFmt w:val="lowerLetter"/>
       <w:lvlText w:val="%5."/>
@@ -3046,7 +3443,7 @@
         <w:ind w:left="3600" w:hanging="360"/>
       </w:pPr>
     </w:lvl>
-    <w:lvl w:ilvl="5" w:tplc="0409001B" w:tentative="1">
+    <w:lvl w:ilvl="5" w:tplc="3409001B" w:tentative="1">
       <w:start w:val="1"/>
       <w:numFmt w:val="lowerRoman"/>
       <w:lvlText w:val="%6."/>
@@ -3055,7 +3452,7 @@
         <w:ind w:left="4320" w:hanging="180"/>
       </w:pPr>
     </w:lvl>
-    <w:lvl w:ilvl="6" w:tplc="0409000F" w:tentative="1">
+    <w:lvl w:ilvl="6" w:tplc="3409000F" w:tentative="1">
       <w:start w:val="1"/>
       <w:numFmt w:val="decimal"/>
       <w:lvlText w:val="%7."/>
@@ -3064,7 +3461,7 @@
         <w:ind w:left="5040" w:hanging="360"/>
       </w:pPr>
     </w:lvl>
-    <w:lvl w:ilvl="7" w:tplc="04090019" w:tentative="1">
+    <w:lvl w:ilvl="7" w:tplc="34090019" w:tentative="1">
       <w:start w:val="1"/>
       <w:numFmt w:val="lowerLetter"/>
       <w:lvlText w:val="%8."/>
@@ -3073,7 +3470,7 @@
         <w:ind w:left="5760" w:hanging="360"/>
       </w:pPr>
     </w:lvl>
-    <w:lvl w:ilvl="8" w:tplc="0409001B" w:tentative="1">
+    <w:lvl w:ilvl="8" w:tplc="3409001B" w:tentative="1">
       <w:start w:val="1"/>
       <w:numFmt w:val="lowerRoman"/>
       <w:lvlText w:val="%9."/>
@@ -3083,123 +3480,378 @@
       </w:pPr>
     </w:lvl>
   </w:abstractNum>
-  <w:abstractNum w:abstractNumId="1" w15:restartNumberingAfterBreak="0">
-    <w:nsid w:val="38317B3F"/>
+  <w:abstractNum w:abstractNumId="3" w15:restartNumberingAfterBreak="0">
+    <w:nsid w:val="1CEB14E4"/>
     <w:multiLevelType w:val="hybridMultilevel"/>
-    <w:tmpl w:val="E460CE7C"/>
-    <w:lvl w:ilvl="0" w:tplc="04090001">
-      <w:start w:val="1"/>
-      <w:numFmt w:val="bullet"/>
-      <w:lvlText w:val=""/>
+    <w:tmpl w:val="5C7454FA"/>
+    <w:lvl w:ilvl="0" w:tplc="34090019">
+      <w:start w:val="1"/>
+      <w:numFmt w:val="lowerLetter"/>
+      <w:lvlText w:val="%1."/>
       <w:lvlJc w:val="left"/>
       <w:pPr>
+        <w:ind w:left="1440" w:hanging="360"/>
+      </w:pPr>
+    </w:lvl>
+    <w:lvl w:ilvl="1" w:tplc="34090019" w:tentative="1">
+      <w:start w:val="1"/>
+      <w:numFmt w:val="lowerLetter"/>
+      <w:lvlText w:val="%2."/>
+      <w:lvlJc w:val="left"/>
+      <w:pPr>
+        <w:ind w:left="2160" w:hanging="360"/>
+      </w:pPr>
+    </w:lvl>
+    <w:lvl w:ilvl="2" w:tplc="3409001B" w:tentative="1">
+      <w:start w:val="1"/>
+      <w:numFmt w:val="lowerRoman"/>
+      <w:lvlText w:val="%3."/>
+      <w:lvlJc w:val="right"/>
+      <w:pPr>
+        <w:ind w:left="2880" w:hanging="180"/>
+      </w:pPr>
+    </w:lvl>
+    <w:lvl w:ilvl="3" w:tplc="3409000F" w:tentative="1">
+      <w:start w:val="1"/>
+      <w:numFmt w:val="decimal"/>
+      <w:lvlText w:val="%4."/>
+      <w:lvlJc w:val="left"/>
+      <w:pPr>
+        <w:ind w:left="3600" w:hanging="360"/>
+      </w:pPr>
+    </w:lvl>
+    <w:lvl w:ilvl="4" w:tplc="34090019" w:tentative="1">
+      <w:start w:val="1"/>
+      <w:numFmt w:val="lowerLetter"/>
+      <w:lvlText w:val="%5."/>
+      <w:lvlJc w:val="left"/>
+      <w:pPr>
+        <w:ind w:left="4320" w:hanging="360"/>
+      </w:pPr>
+    </w:lvl>
+    <w:lvl w:ilvl="5" w:tplc="3409001B" w:tentative="1">
+      <w:start w:val="1"/>
+      <w:numFmt w:val="lowerRoman"/>
+      <w:lvlText w:val="%6."/>
+      <w:lvlJc w:val="right"/>
+      <w:pPr>
+        <w:ind w:left="5040" w:hanging="180"/>
+      </w:pPr>
+    </w:lvl>
+    <w:lvl w:ilvl="6" w:tplc="3409000F" w:tentative="1">
+      <w:start w:val="1"/>
+      <w:numFmt w:val="decimal"/>
+      <w:lvlText w:val="%7."/>
+      <w:lvlJc w:val="left"/>
+      <w:pPr>
+        <w:ind w:left="5760" w:hanging="360"/>
+      </w:pPr>
+    </w:lvl>
+    <w:lvl w:ilvl="7" w:tplc="34090019" w:tentative="1">
+      <w:start w:val="1"/>
+      <w:numFmt w:val="lowerLetter"/>
+      <w:lvlText w:val="%8."/>
+      <w:lvlJc w:val="left"/>
+      <w:pPr>
+        <w:ind w:left="6480" w:hanging="360"/>
+      </w:pPr>
+    </w:lvl>
+    <w:lvl w:ilvl="8" w:tplc="3409001B" w:tentative="1">
+      <w:start w:val="1"/>
+      <w:numFmt w:val="lowerRoman"/>
+      <w:lvlText w:val="%9."/>
+      <w:lvlJc w:val="right"/>
+      <w:pPr>
+        <w:ind w:left="7200" w:hanging="180"/>
+      </w:pPr>
+    </w:lvl>
+  </w:abstractNum>
+  <w:abstractNum w:abstractNumId="4" w15:restartNumberingAfterBreak="0">
+    <w:nsid w:val="26511B94"/>
+    <w:multiLevelType w:val="hybridMultilevel"/>
+    <w:tmpl w:val="537AFD5E"/>
+    <w:lvl w:ilvl="0" w:tplc="587E2E9A">
+      <w:start w:val="1"/>
+      <w:numFmt w:val="decimal"/>
+      <w:lvlText w:val="%1."/>
+      <w:lvlJc w:val="left"/>
+      <w:pPr>
         <w:ind w:left="720" w:hanging="360"/>
       </w:pPr>
       <w:rPr>
-        <w:rFonts w:ascii="Symbol" w:hAnsi="Symbol" w:hint="default"/>
+        <w:rFonts w:hint="default"/>
       </w:rPr>
     </w:lvl>
-    <w:lvl w:ilvl="1" w:tplc="04090003" w:tentative="1">
-      <w:start w:val="1"/>
-      <w:numFmt w:val="bullet"/>
-      <w:lvlText w:val="o"/>
+    <w:lvl w:ilvl="1" w:tplc="34090019" w:tentative="1">
+      <w:start w:val="1"/>
+      <w:numFmt w:val="lowerLetter"/>
+      <w:lvlText w:val="%2."/>
       <w:lvlJc w:val="left"/>
       <w:pPr>
         <w:ind w:left="1440" w:hanging="360"/>
       </w:pPr>
+    </w:lvl>
+    <w:lvl w:ilvl="2" w:tplc="3409001B" w:tentative="1">
+      <w:start w:val="1"/>
+      <w:numFmt w:val="lowerRoman"/>
+      <w:lvlText w:val="%3."/>
+      <w:lvlJc w:val="right"/>
+      <w:pPr>
+        <w:ind w:left="2160" w:hanging="180"/>
+      </w:pPr>
+    </w:lvl>
+    <w:lvl w:ilvl="3" w:tplc="3409000F" w:tentative="1">
+      <w:start w:val="1"/>
+      <w:numFmt w:val="decimal"/>
+      <w:lvlText w:val="%4."/>
+      <w:lvlJc w:val="left"/>
+      <w:pPr>
+        <w:ind w:left="2880" w:hanging="360"/>
+      </w:pPr>
+    </w:lvl>
+    <w:lvl w:ilvl="4" w:tplc="34090019" w:tentative="1">
+      <w:start w:val="1"/>
+      <w:numFmt w:val="lowerLetter"/>
+      <w:lvlText w:val="%5."/>
+      <w:lvlJc w:val="left"/>
+      <w:pPr>
+        <w:ind w:left="3600" w:hanging="360"/>
+      </w:pPr>
+    </w:lvl>
+    <w:lvl w:ilvl="5" w:tplc="3409001B" w:tentative="1">
+      <w:start w:val="1"/>
+      <w:numFmt w:val="lowerRoman"/>
+      <w:lvlText w:val="%6."/>
+      <w:lvlJc w:val="right"/>
+      <w:pPr>
+        <w:ind w:left="4320" w:hanging="180"/>
+      </w:pPr>
+    </w:lvl>
+    <w:lvl w:ilvl="6" w:tplc="3409000F" w:tentative="1">
+      <w:start w:val="1"/>
+      <w:numFmt w:val="decimal"/>
+      <w:lvlText w:val="%7."/>
+      <w:lvlJc w:val="left"/>
+      <w:pPr>
+        <w:ind w:left="5040" w:hanging="360"/>
+      </w:pPr>
+    </w:lvl>
+    <w:lvl w:ilvl="7" w:tplc="34090019" w:tentative="1">
+      <w:start w:val="1"/>
+      <w:numFmt w:val="lowerLetter"/>
+      <w:lvlText w:val="%8."/>
+      <w:lvlJc w:val="left"/>
+      <w:pPr>
+        <w:ind w:left="5760" w:hanging="360"/>
+      </w:pPr>
+    </w:lvl>
+    <w:lvl w:ilvl="8" w:tplc="3409001B" w:tentative="1">
+      <w:start w:val="1"/>
+      <w:numFmt w:val="lowerRoman"/>
+      <w:lvlText w:val="%9."/>
+      <w:lvlJc w:val="right"/>
+      <w:pPr>
+        <w:ind w:left="6480" w:hanging="180"/>
+      </w:pPr>
+    </w:lvl>
+  </w:abstractNum>
+  <w:abstractNum w:abstractNumId="5" w15:restartNumberingAfterBreak="0">
+    <w:nsid w:val="353312EF"/>
+    <w:multiLevelType w:val="hybridMultilevel"/>
+    <w:tmpl w:val="2A7A0BF0"/>
+    <w:lvl w:ilvl="0" w:tplc="3409000F">
+      <w:start w:val="1"/>
+      <w:numFmt w:val="decimal"/>
+      <w:lvlText w:val="%1."/>
+      <w:lvlJc w:val="left"/>
+      <w:pPr>
+        <w:ind w:left="720" w:hanging="360"/>
+      </w:pPr>
       <w:rPr>
-        <w:rFonts w:ascii="Courier New" w:hAnsi="Courier New" w:cs="Courier New" w:hint="default"/>
+        <w:rFonts w:hint="default"/>
       </w:rPr>
     </w:lvl>
-    <w:lvl w:ilvl="2" w:tplc="04090005" w:tentative="1">
-      <w:start w:val="1"/>
-      <w:numFmt w:val="bullet"/>
-      <w:lvlText w:val=""/>
+    <w:lvl w:ilvl="1" w:tplc="34090019" w:tentative="1">
+      <w:start w:val="1"/>
+      <w:numFmt w:val="lowerLetter"/>
+      <w:lvlText w:val="%2."/>
       <w:lvlJc w:val="left"/>
       <w:pPr>
-        <w:ind w:left="2160" w:hanging="360"/>
+        <w:ind w:left="1440" w:hanging="360"/>
+      </w:pPr>
+    </w:lvl>
+    <w:lvl w:ilvl="2" w:tplc="3409001B" w:tentative="1">
+      <w:start w:val="1"/>
+      <w:numFmt w:val="lowerRoman"/>
+      <w:lvlText w:val="%3."/>
+      <w:lvlJc w:val="right"/>
+      <w:pPr>
+        <w:ind w:left="2160" w:hanging="180"/>
+      </w:pPr>
+    </w:lvl>
+    <w:lvl w:ilvl="3" w:tplc="3409000F" w:tentative="1">
+      <w:start w:val="1"/>
+      <w:numFmt w:val="decimal"/>
+      <w:lvlText w:val="%4."/>
+      <w:lvlJc w:val="left"/>
+      <w:pPr>
+        <w:ind w:left="2880" w:hanging="360"/>
+      </w:pPr>
+    </w:lvl>
+    <w:lvl w:ilvl="4" w:tplc="34090019" w:tentative="1">
+      <w:start w:val="1"/>
+      <w:numFmt w:val="lowerLetter"/>
+      <w:lvlText w:val="%5."/>
+      <w:lvlJc w:val="left"/>
+      <w:pPr>
+        <w:ind w:left="3600" w:hanging="360"/>
+      </w:pPr>
+    </w:lvl>
+    <w:lvl w:ilvl="5" w:tplc="3409001B" w:tentative="1">
+      <w:start w:val="1"/>
+      <w:numFmt w:val="lowerRoman"/>
+      <w:lvlText w:val="%6."/>
+      <w:lvlJc w:val="right"/>
+      <w:pPr>
+        <w:ind w:left="4320" w:hanging="180"/>
+      </w:pPr>
+    </w:lvl>
+    <w:lvl w:ilvl="6" w:tplc="3409000F" w:tentative="1">
+      <w:start w:val="1"/>
+      <w:numFmt w:val="decimal"/>
+      <w:lvlText w:val="%7."/>
+      <w:lvlJc w:val="left"/>
+      <w:pPr>
+        <w:ind w:left="5040" w:hanging="360"/>
+      </w:pPr>
+    </w:lvl>
+    <w:lvl w:ilvl="7" w:tplc="34090019" w:tentative="1">
+      <w:start w:val="1"/>
+      <w:numFmt w:val="lowerLetter"/>
+      <w:lvlText w:val="%8."/>
+      <w:lvlJc w:val="left"/>
+      <w:pPr>
+        <w:ind w:left="5760" w:hanging="360"/>
+      </w:pPr>
+    </w:lvl>
+    <w:lvl w:ilvl="8" w:tplc="3409001B" w:tentative="1">
+      <w:start w:val="1"/>
+      <w:numFmt w:val="lowerRoman"/>
+      <w:lvlText w:val="%9."/>
+      <w:lvlJc w:val="right"/>
+      <w:pPr>
+        <w:ind w:left="6480" w:hanging="180"/>
+      </w:pPr>
+    </w:lvl>
+  </w:abstractNum>
+  <w:abstractNum w:abstractNumId="6" w15:restartNumberingAfterBreak="0">
+    <w:nsid w:val="6875277C"/>
+    <w:multiLevelType w:val="hybridMultilevel"/>
+    <w:tmpl w:val="1F14848A"/>
+    <w:lvl w:ilvl="0" w:tplc="D52EDF24">
+      <w:start w:val="1"/>
+      <w:numFmt w:val="decimal"/>
+      <w:lvlText w:val="%1."/>
+      <w:lvlJc w:val="left"/>
+      <w:pPr>
+        <w:ind w:left="720" w:hanging="360"/>
       </w:pPr>
       <w:rPr>
-        <w:rFonts w:ascii="Wingdings" w:hAnsi="Wingdings" w:hint="default"/>
+        <w:rFonts w:hint="default"/>
       </w:rPr>
     </w:lvl>
-    <w:lvl w:ilvl="3" w:tplc="04090001" w:tentative="1">
-      <w:start w:val="1"/>
-      <w:numFmt w:val="bullet"/>
-      <w:lvlText w:val=""/>
+    <w:lvl w:ilvl="1" w:tplc="34090019" w:tentative="1">
+      <w:start w:val="1"/>
+      <w:numFmt w:val="lowerLetter"/>
+      <w:lvlText w:val="%2."/>
       <w:lvlJc w:val="left"/>
       <w:pPr>
+        <w:ind w:left="1440" w:hanging="360"/>
+      </w:pPr>
+    </w:lvl>
+    <w:lvl w:ilvl="2" w:tplc="3409001B" w:tentative="1">
+      <w:start w:val="1"/>
+      <w:numFmt w:val="lowerRoman"/>
+      <w:lvlText w:val="%3."/>
+      <w:lvlJc w:val="right"/>
+      <w:pPr>
+        <w:ind w:left="2160" w:hanging="180"/>
+      </w:pPr>
+    </w:lvl>
+    <w:lvl w:ilvl="3" w:tplc="3409000F" w:tentative="1">
+      <w:start w:val="1"/>
+      <w:numFmt w:val="decimal"/>
+      <w:lvlText w:val="%4."/>
+      <w:lvlJc w:val="left"/>
+      <w:pPr>
         <w:ind w:left="2880" w:hanging="360"/>
       </w:pPr>
-      <w:rPr>
-        <w:rFonts w:ascii="Symbol" w:hAnsi="Symbol" w:hint="default"/>
-      </w:rPr>
-    </w:lvl>
-    <w:lvl w:ilvl="4" w:tplc="04090003" w:tentative="1">
-      <w:start w:val="1"/>
-      <w:numFmt w:val="bullet"/>
-      <w:lvlText w:val="o"/>
+    </w:lvl>
+    <w:lvl w:ilvl="4" w:tplc="34090019" w:tentative="1">
+      <w:start w:val="1"/>
+      <w:numFmt w:val="lowerLetter"/>
+      <w:lvlText w:val="%5."/>
       <w:lvlJc w:val="left"/>
       <w:pPr>
         <w:ind w:left="3600" w:hanging="360"/>
       </w:pPr>
-      <w:rPr>
-        <w:rFonts w:ascii="Courier New" w:hAnsi="Courier New" w:cs="Courier New" w:hint="default"/>
-      </w:rPr>
-    </w:lvl>
-    <w:lvl w:ilvl="5" w:tplc="04090005" w:tentative="1">
-      <w:start w:val="1"/>
-      <w:numFmt w:val="bullet"/>
-      <w:lvlText w:val=""/>
+    </w:lvl>
+    <w:lvl w:ilvl="5" w:tplc="3409001B" w:tentative="1">
+      <w:start w:val="1"/>
+      <w:numFmt w:val="lowerRoman"/>
+      <w:lvlText w:val="%6."/>
+      <w:lvlJc w:val="right"/>
+      <w:pPr>
+        <w:ind w:left="4320" w:hanging="180"/>
+      </w:pPr>
+    </w:lvl>
+    <w:lvl w:ilvl="6" w:tplc="3409000F" w:tentative="1">
+      <w:start w:val="1"/>
+      <w:numFmt w:val="decimal"/>
+      <w:lvlText w:val="%7."/>
       <w:lvlJc w:val="left"/>
       <w:pPr>
-        <w:ind w:left="4320" w:hanging="360"/>
-      </w:pPr>
-      <w:rPr>
-        <w:rFonts w:ascii="Wingdings" w:hAnsi="Wingdings" w:hint="default"/>
-      </w:rPr>
-    </w:lvl>
-    <w:lvl w:ilvl="6" w:tplc="04090001" w:tentative="1">
-      <w:start w:val="1"/>
-      <w:numFmt w:val="bullet"/>
-      <w:lvlText w:val=""/>
+        <w:ind w:left="5040" w:hanging="360"/>
+      </w:pPr>
+    </w:lvl>
+    <w:lvl w:ilvl="7" w:tplc="34090019" w:tentative="1">
+      <w:start w:val="1"/>
+      <w:numFmt w:val="lowerLetter"/>
+      <w:lvlText w:val="%8."/>
       <w:lvlJc w:val="left"/>
       <w:pPr>
-        <w:ind w:left="5040" w:hanging="360"/>
-      </w:pPr>
-      <w:rPr>
-        <w:rFonts w:ascii="Symbol" w:hAnsi="Symbol" w:hint="default"/>
-      </w:rPr>
-    </w:lvl>
-    <w:lvl w:ilvl="7" w:tplc="04090003" w:tentative="1">
-      <w:start w:val="1"/>
-      <w:numFmt w:val="bullet"/>
-      <w:lvlText w:val="o"/>
-      <w:lvlJc w:val="left"/>
-      <w:pPr>
         <w:ind w:left="5760" w:hanging="360"/>
       </w:pPr>
-      <w:rPr>
-        <w:rFonts w:ascii="Courier New" w:hAnsi="Courier New" w:cs="Courier New" w:hint="default"/>
-      </w:rPr>
-    </w:lvl>
-    <w:lvl w:ilvl="8" w:tplc="04090005" w:tentative="1">
-      <w:start w:val="1"/>
-      <w:numFmt w:val="bullet"/>
-      <w:lvlText w:val=""/>
-      <w:lvlJc w:val="left"/>
-      <w:pPr>
-        <w:ind w:left="6480" w:hanging="360"/>
-      </w:pPr>
-      <w:rPr>
-        <w:rFonts w:ascii="Wingdings" w:hAnsi="Wingdings" w:hint="default"/>
-      </w:rPr>
+    </w:lvl>
+    <w:lvl w:ilvl="8" w:tplc="3409001B" w:tentative="1">
+      <w:start w:val="1"/>
+      <w:numFmt w:val="lowerRoman"/>
+      <w:lvlText w:val="%9."/>
+      <w:lvlJc w:val="right"/>
+      <w:pPr>
+        <w:ind w:left="6480" w:hanging="180"/>
+      </w:pPr>
     </w:lvl>
   </w:abstractNum>
   <w:num w:numId="1">
+    <w:abstractNumId w:val="2"/>
+  </w:num>
+  <w:num w:numId="2">
+    <w:abstractNumId w:val="5"/>
+  </w:num>
+  <w:num w:numId="3">
+    <w:abstractNumId w:val="3"/>
+  </w:num>
+  <w:num w:numId="4">
     <w:abstractNumId w:val="0"/>
   </w:num>
-  <w:num w:numId="2">
+  <w:num w:numId="5">
+    <w:abstractNumId w:val="6"/>
+  </w:num>
+  <w:num w:numId="6">
+    <w:abstractNumId w:val="4"/>
+  </w:num>
+  <w:num w:numId="7">
     <w:abstractNumId w:val="1"/>
   </w:num>
 </w:numbering>
@@ -3598,18 +4250,6 @@
   <w:style w:type="paragraph" w:default="1" w:styleId="Normal">
     <w:name w:val="Normal"/>
     <w:qFormat/>
-    <w:rsid w:val="00CE7CCB"/>
-    <w:pPr>
-      <w:widowControl w:val="0"/>
-      <w:suppressAutoHyphens/>
-      <w:autoSpaceDN w:val="0"/>
-      <w:textAlignment w:val="baseline"/>
-    </w:pPr>
-    <w:rPr>
-      <w:rFonts w:ascii="Calibri" w:eastAsia="SimSun" w:hAnsi="Calibri" w:cs="F"/>
-      <w:kern w:val="3"/>
-      <w:lang w:val="en-US"/>
-    </w:rPr>
   </w:style>
   <w:style w:type="character" w:default="1" w:styleId="DefaultParagraphFont">
     <w:name w:val="Default Paragraph Font"/>
@@ -3665,20 +4305,6 @@
         <w:insideV w:val="single" w:sz="4" w:space="0" w:color="auto"/>
       </w:tblBorders>
     </w:tblPr>
-  </w:style>
-  <w:style w:type="paragraph" w:customStyle="1" w:styleId="Standard">
-    <w:name w:val="Standard"/>
-    <w:rsid w:val="00CE7CCB"/>
-    <w:pPr>
-      <w:suppressAutoHyphens/>
-      <w:autoSpaceDN w:val="0"/>
-      <w:textAlignment w:val="baseline"/>
-    </w:pPr>
-    <w:rPr>
-      <w:rFonts w:ascii="Calibri" w:eastAsia="SimSun" w:hAnsi="Calibri" w:cs="F"/>
-      <w:kern w:val="3"/>
-      <w:lang w:val="en-US"/>
-    </w:rPr>
   </w:style>
 </w:styles>
 </file>
@@ -3949,7 +4575,7 @@
 </file>
 
 <file path=customXml/itemProps1.xml><?xml version="1.0" encoding="utf-8"?>
-<ds:datastoreItem xmlns:ds="http://schemas.openxmlformats.org/officeDocument/2006/customXml" ds:itemID="{C2168555-0A1C-4249-96B9-9A2BE007D34C}">
+<ds:datastoreItem xmlns:ds="http://schemas.openxmlformats.org/officeDocument/2006/customXml" ds:itemID="{1B1475CE-725F-417F-9397-27C0053F1EEA}">
   <ds:schemaRefs>
     <ds:schemaRef ds:uri="http://schemas.openxmlformats.org/officeDocument/2006/bibliography"/>
   </ds:schemaRefs>

</xml_diff>